<commit_message>
method update almost there
</commit_message>
<xml_diff>
--- a/Manuscript/methods-mw.docx
+++ b/Manuscript/methods-mw.docx
@@ -61,6 +61,7 @@
     <w:p>
       <w:pPr>
         <w:spacing w:after="0" w:line="480" w:lineRule="auto"/>
+        <w:ind w:firstLine="720"/>
         <w:rPr>
           <w:rFonts w:ascii="Times New Roman" w:eastAsia="Times New Roman" w:hAnsi="Times New Roman" w:cs="Times New Roman"/>
           <w:color w:val="000000"/>
@@ -101,7 +102,18 @@
           <w:szCs w:val="22"/>
           <w14:ligatures w14:val="none"/>
         </w:rPr>
-        <w:t>characterized by patches of varying severity, including very low-, low-, moderate-, and high-severity patches present (USDA Forest Service, 2019).</w:t>
+        <w:t xml:space="preserve">with patches of </w:t>
+      </w:r>
+      <w:r>
+        <w:rPr>
+          <w:rFonts w:ascii="Times New Roman" w:eastAsia="Times New Roman" w:hAnsi="Times New Roman" w:cs="Times New Roman"/>
+          <w:color w:val="000000"/>
+          <w:kern w:val="0"/>
+          <w:sz w:val="22"/>
+          <w:szCs w:val="22"/>
+          <w14:ligatures w14:val="none"/>
+        </w:rPr>
+        <w:t>very low-, low-, moderate-, and high-severity patches present (USDA Forest Service, 2019).</w:t>
       </w:r>
       <w:r>
         <w:rPr>
@@ -389,6 +401,73 @@
           <w14:ligatures w14:val="none"/>
         </w:rPr>
         <w:t xml:space="preserve"> soil orders.</w:t>
+      </w:r>
+    </w:p>
+    <w:p>
+      <w:pPr>
+        <w:spacing w:after="0" w:line="480" w:lineRule="auto"/>
+        <w:ind w:firstLine="720"/>
+        <w:rPr>
+          <w:rFonts w:ascii="Times New Roman" w:eastAsia="Times New Roman" w:hAnsi="Times New Roman" w:cs="Times New Roman"/>
+          <w:color w:val="000000"/>
+          <w:kern w:val="0"/>
+          <w:sz w:val="22"/>
+          <w:szCs w:val="22"/>
+          <w14:ligatures w14:val="none"/>
+        </w:rPr>
+      </w:pPr>
+      <w:r>
+        <w:rPr>
+          <w:rFonts w:ascii="Times New Roman" w:eastAsia="Times New Roman" w:hAnsi="Times New Roman" w:cs="Times New Roman"/>
+          <w:color w:val="000000"/>
+          <w:kern w:val="0"/>
+          <w:sz w:val="22"/>
+          <w:szCs w:val="22"/>
+          <w14:ligatures w14:val="none"/>
+        </w:rPr>
+        <w:t xml:space="preserve">The precipitation averages 52.17 cm (National Weather Service 2025), with a bimodal precipitation regime. An average of 28% of annual precipitation falls in winter, while 34% occurs in summer due to the southwestern monsoon (Hereford 2007). The thirty-year (1993-2023) average maximum, minimum, and average temperatures are 33.33°C, -20.56°C, and 8.28°C, respectively (National Weather Service 2025). </w:t>
+      </w:r>
+      <w:commentRangeStart w:id="0"/>
+      <w:r>
+        <w:rPr>
+          <w:rFonts w:ascii="Times New Roman" w:eastAsia="Times New Roman" w:hAnsi="Times New Roman" w:cs="Times New Roman"/>
+          <w:color w:val="000000"/>
+          <w:kern w:val="0"/>
+          <w:sz w:val="22"/>
+          <w:szCs w:val="22"/>
+          <w14:ligatures w14:val="none"/>
+        </w:rPr>
+        <w:t xml:space="preserve">See </w:t>
+      </w:r>
+      <w:r>
+        <w:rPr>
+          <w:rFonts w:ascii="Times New Roman" w:eastAsia="Times New Roman" w:hAnsi="Times New Roman" w:cs="Times New Roman"/>
+          <w:color w:val="000000"/>
+          <w:kern w:val="0"/>
+          <w:sz w:val="22"/>
+          <w:szCs w:val="22"/>
+          <w:highlight w:val="yellow"/>
+          <w14:ligatures w14:val="none"/>
+        </w:rPr>
+        <w:t>Appendix S1: Table S1</w:t>
+      </w:r>
+      <w:r>
+        <w:rPr>
+          <w:rFonts w:ascii="Times New Roman" w:eastAsia="Times New Roman" w:hAnsi="Times New Roman" w:cs="Times New Roman"/>
+          <w:color w:val="000000"/>
+          <w:kern w:val="0"/>
+          <w:sz w:val="22"/>
+          <w:szCs w:val="22"/>
+          <w14:ligatures w14:val="none"/>
+        </w:rPr>
+        <w:t xml:space="preserve"> for annual weather data.</w:t>
+      </w:r>
+      <w:commentRangeEnd w:id="0"/>
+      <w:r>
+        <w:rPr>
+          <w:rStyle w:val="CommentReference"/>
+        </w:rPr>
+        <w:commentReference w:id="0"/>
       </w:r>
     </w:p>
     <w:p>
@@ -404,23 +483,14 @@
           <w14:ligatures w14:val="none"/>
         </w:rPr>
       </w:pPr>
-      <w:r>
-        <w:rPr>
-          <w:rFonts w:ascii="Times New Roman" w:eastAsia="Times New Roman" w:hAnsi="Times New Roman" w:cs="Times New Roman"/>
-          <w:color w:val="000000"/>
-          <w:kern w:val="0"/>
-          <w:sz w:val="22"/>
-          <w:szCs w:val="22"/>
-          <w14:ligatures w14:val="none"/>
-        </w:rPr>
-        <w:t>The precipitation averages 52.17 cm (National Weather Service 2025), with a bimodal precipitation regime. An average of 28% of annual precipitation falls in winter, while 34% occurs in summer due to the southwestern monsoon (Hereford 2007). The thirty-year (1993-2023) average maximum, minimum, and average temperatures are 33.33°C, -20.56°C, and 8.28°C, respectively (National Weather Service 2025). See Appendix S1: Table S1 for annual weather data.</w:t>
-      </w:r>
     </w:p>
     <w:p>
       <w:pPr>
         <w:spacing w:after="0" w:line="480" w:lineRule="auto"/>
         <w:rPr>
           <w:rFonts w:ascii="Times New Roman" w:eastAsia="Times New Roman" w:hAnsi="Times New Roman" w:cs="Times New Roman"/>
+          <w:b/>
+          <w:bCs/>
           <w:color w:val="000000"/>
           <w:kern w:val="0"/>
           <w:sz w:val="22"/>
@@ -431,6 +501,8 @@
       <w:r>
         <w:rPr>
           <w:rFonts w:ascii="Times New Roman" w:eastAsia="Times New Roman" w:hAnsi="Times New Roman" w:cs="Times New Roman"/>
+          <w:b/>
+          <w:bCs/>
           <w:color w:val="000000"/>
           <w:kern w:val="0"/>
           <w:sz w:val="22"/>
@@ -443,6 +515,7 @@
     <w:p>
       <w:pPr>
         <w:spacing w:after="0" w:line="480" w:lineRule="auto"/>
+        <w:ind w:firstLine="720"/>
         <w:rPr>
           <w:rFonts w:ascii="Times New Roman" w:eastAsia="Times New Roman" w:hAnsi="Times New Roman" w:cs="Times New Roman"/>
           <w:color w:val="000000"/>
@@ -473,31 +546,29 @@
           <w14:ligatures w14:val="none"/>
         </w:rPr>
         <w:lastRenderedPageBreak/>
-        <w:t xml:space="preserve">verified by field </w:t>
-      </w:r>
-      <w:proofErr w:type="gramStart"/>
-      <w:r>
-        <w:rPr>
-          <w:rFonts w:ascii="Times New Roman" w:eastAsia="Times New Roman" w:hAnsi="Times New Roman" w:cs="Times New Roman"/>
-          <w:color w:val="000000"/>
-          <w:kern w:val="0"/>
-          <w:sz w:val="22"/>
-          <w:szCs w:val="22"/>
-          <w14:ligatures w14:val="none"/>
-        </w:rPr>
-        <w:t>crews  (</w:t>
-      </w:r>
-      <w:proofErr w:type="gramEnd"/>
-      <w:r>
-        <w:rPr>
-          <w:rFonts w:ascii="Times New Roman" w:eastAsia="Times New Roman" w:hAnsi="Times New Roman" w:cs="Times New Roman"/>
-          <w:color w:val="000000"/>
-          <w:kern w:val="0"/>
-          <w:sz w:val="22"/>
-          <w:szCs w:val="22"/>
-          <w14:ligatures w14:val="none"/>
-        </w:rPr>
-        <w:t>Parsons et al. 2010; Noll and Malis-Clark 2020). BAER classifications are based on relative change in soil organic matter and soil structure due to fire (Keeley 2009). We confirmed burn severity classifications for each plot by visually assessing first-order fire severity effects in May 2020 including vegetation cover within plots, the presence of bare mineral soil within plots, and overstory mortality within an approximately 25-m radius of the center of each research plot. Indicators of low severity fire included extant understory vegetation, low bole scorch height, and less than 50% overstory mortality. Indicators of high-severity fire included more than 50% bare mineral soil and more than 90% overstory mortality. Each research plot was subdivided into four 1-m2 subplots located 1 m apart. For this study, one 1-m2 subplot was used per plot. See Taber and Mitchell (2023, 2024) for more information on experimental design and concurrent research projects.</w:t>
+        <w:t>verified by field crews (Parsons et al. 2010; Noll and Malis-Clark 2020). BAER classifications are based on relative change in soil organic matter and soil structure due to fire (Keeley 2009). We confirmed burn severity classifications for each plot by visually assessing first-order fire severity effects in May 2020</w:t>
+      </w:r>
+      <w:r>
+        <w:rPr>
+          <w:rFonts w:ascii="Times New Roman" w:eastAsia="Times New Roman" w:hAnsi="Times New Roman" w:cs="Times New Roman"/>
+          <w:color w:val="000000"/>
+          <w:kern w:val="0"/>
+          <w:sz w:val="22"/>
+          <w:szCs w:val="22"/>
+          <w14:ligatures w14:val="none"/>
+        </w:rPr>
+        <w:t xml:space="preserve">, </w:t>
+      </w:r>
+      <w:r>
+        <w:rPr>
+          <w:rFonts w:ascii="Times New Roman" w:eastAsia="Times New Roman" w:hAnsi="Times New Roman" w:cs="Times New Roman"/>
+          <w:color w:val="000000"/>
+          <w:kern w:val="0"/>
+          <w:sz w:val="22"/>
+          <w:szCs w:val="22"/>
+          <w14:ligatures w14:val="none"/>
+        </w:rPr>
+        <w:t>including vegetation cover within plots, the presence of bare mineral soil within plots, and overstory mortality within an approximately 25-m radius of the center of each research plot. Indicators of low severity fire included extant understory vegetation, low bole scorch height, and less than 50% overstory mortality. Indicators of high-severity fire included more than 50% bare mineral soil and more than 90% overstory mortality. Each research plot was subdivided into four 1-m2 subplots located 1 m apart. For this study, one 1-m2 subplot was used per plot. See Taber and Mitchell (2023, 2024) for more information on experimental design and concurrent research projects.</w:t>
       </w:r>
     </w:p>
     <w:p>
@@ -512,23 +583,14 @@
           <w14:ligatures w14:val="none"/>
         </w:rPr>
       </w:pPr>
-      <w:r>
-        <w:rPr>
-          <w:rFonts w:ascii="Times New Roman" w:eastAsia="Times New Roman" w:hAnsi="Times New Roman" w:cs="Times New Roman"/>
-          <w:color w:val="000000"/>
-          <w:kern w:val="0"/>
-          <w:sz w:val="22"/>
-          <w:szCs w:val="22"/>
-          <w14:ligatures w14:val="none"/>
-        </w:rPr>
-        <w:t>Data collection</w:t>
-      </w:r>
     </w:p>
     <w:p>
       <w:pPr>
         <w:spacing w:after="0" w:line="480" w:lineRule="auto"/>
         <w:rPr>
           <w:rFonts w:ascii="Times New Roman" w:eastAsia="Times New Roman" w:hAnsi="Times New Roman" w:cs="Times New Roman"/>
+          <w:b/>
+          <w:bCs/>
           <w:color w:val="000000"/>
           <w:kern w:val="0"/>
           <w:sz w:val="22"/>
@@ -539,13 +601,15 @@
       <w:r>
         <w:rPr>
           <w:rFonts w:ascii="Times New Roman" w:eastAsia="Times New Roman" w:hAnsi="Times New Roman" w:cs="Times New Roman"/>
-          <w:color w:val="000000"/>
-          <w:kern w:val="0"/>
-          <w:sz w:val="22"/>
-          <w:szCs w:val="22"/>
-          <w14:ligatures w14:val="none"/>
-        </w:rPr>
-        <w:t>Community composition</w:t>
+          <w:b/>
+          <w:bCs/>
+          <w:color w:val="000000"/>
+          <w:kern w:val="0"/>
+          <w:sz w:val="22"/>
+          <w:szCs w:val="22"/>
+          <w14:ligatures w14:val="none"/>
+        </w:rPr>
+        <w:t>Data collection</w:t>
       </w:r>
     </w:p>
     <w:p>
@@ -553,6 +617,8 @@
         <w:spacing w:after="0" w:line="480" w:lineRule="auto"/>
         <w:rPr>
           <w:rFonts w:ascii="Times New Roman" w:eastAsia="Times New Roman" w:hAnsi="Times New Roman" w:cs="Times New Roman"/>
+          <w:i/>
+          <w:iCs/>
           <w:color w:val="000000"/>
           <w:kern w:val="0"/>
           <w:sz w:val="22"/>
@@ -563,41 +629,21 @@
       <w:r>
         <w:rPr>
           <w:rFonts w:ascii="Times New Roman" w:eastAsia="Times New Roman" w:hAnsi="Times New Roman" w:cs="Times New Roman"/>
-          <w:color w:val="000000"/>
-          <w:kern w:val="0"/>
-          <w:sz w:val="22"/>
-          <w:szCs w:val="22"/>
-          <w14:ligatures w14:val="none"/>
-        </w:rPr>
-        <w:t>Community composition and abundance data were collected in the 1-m</w:t>
-      </w:r>
-      <w:r>
-        <w:rPr>
-          <w:rFonts w:ascii="Times New Roman" w:eastAsia="Times New Roman" w:hAnsi="Times New Roman" w:cs="Times New Roman"/>
-          <w:color w:val="000000"/>
-          <w:kern w:val="0"/>
-          <w:sz w:val="22"/>
-          <w:szCs w:val="22"/>
-          <w:vertAlign w:val="superscript"/>
-          <w14:ligatures w14:val="none"/>
-        </w:rPr>
-        <w:t>2</w:t>
-      </w:r>
-      <w:r>
-        <w:rPr>
-          <w:rFonts w:ascii="Times New Roman" w:eastAsia="Times New Roman" w:hAnsi="Times New Roman" w:cs="Times New Roman"/>
-          <w:color w:val="000000"/>
-          <w:kern w:val="0"/>
-          <w:sz w:val="22"/>
-          <w:szCs w:val="22"/>
-          <w14:ligatures w14:val="none"/>
-        </w:rPr>
-        <w:t xml:space="preserve"> subplots in the second week of September for four consecutive years, beginning in 2020 (approximately 13 months post fire). Individuals were identified to the species level and absolute species cover was recorded to the nearest 0.25% using a modified Daubenmire method. Species accounting for less than 0.25% of cover on a given plot were recorded with a value of 0.2% cover. All nomenclature follows the USDA NRCS Plants Database (https://plants.usda.gov/) accessed in 2025.</w:t>
+          <w:i/>
+          <w:iCs/>
+          <w:color w:val="000000"/>
+          <w:kern w:val="0"/>
+          <w:sz w:val="22"/>
+          <w:szCs w:val="22"/>
+          <w14:ligatures w14:val="none"/>
+        </w:rPr>
+        <w:t>Community composition</w:t>
       </w:r>
     </w:p>
     <w:p>
       <w:pPr>
         <w:spacing w:after="0" w:line="480" w:lineRule="auto"/>
+        <w:ind w:firstLine="720"/>
         <w:rPr>
           <w:rFonts w:ascii="Times New Roman" w:eastAsia="Times New Roman" w:hAnsi="Times New Roman" w:cs="Times New Roman"/>
           <w:color w:val="000000"/>
@@ -616,19 +662,87 @@
           <w:szCs w:val="22"/>
           <w14:ligatures w14:val="none"/>
         </w:rPr>
-        <w:t>     </w:t>
-      </w:r>
-      <w:r>
-        <w:rPr>
-          <w:rFonts w:ascii="Times New Roman" w:eastAsia="Times New Roman" w:hAnsi="Times New Roman" w:cs="Times New Roman"/>
-          <w:color w:val="000000"/>
-          <w:kern w:val="0"/>
-          <w:sz w:val="22"/>
-          <w:szCs w:val="22"/>
-          <w14:ligatures w14:val="none"/>
-        </w:rPr>
-        <w:tab/>
-        <w:t>Three plots were lost during the 4 years of data collection: 2 in low-severity, 1 in high-severity. These 3 plots were removed from our data for the years they were missing, bringing the total number of plots to n = 57. Plots that had no vegetation cover in year 1 after fire were also omitted from analysis for that year (low-severity: n = 1; high-severity: n = 8), but they were included in analyses in years when they had vegetation cover (Appendix S1: Table S2).</w:t>
+        <w:t>Community composition and abundance data were collected in the 1-m</w:t>
+      </w:r>
+      <w:r>
+        <w:rPr>
+          <w:rFonts w:ascii="Times New Roman" w:eastAsia="Times New Roman" w:hAnsi="Times New Roman" w:cs="Times New Roman"/>
+          <w:color w:val="000000"/>
+          <w:kern w:val="0"/>
+          <w:sz w:val="22"/>
+          <w:szCs w:val="22"/>
+          <w:vertAlign w:val="superscript"/>
+          <w14:ligatures w14:val="none"/>
+        </w:rPr>
+        <w:t>2</w:t>
+      </w:r>
+      <w:r>
+        <w:rPr>
+          <w:rFonts w:ascii="Times New Roman" w:eastAsia="Times New Roman" w:hAnsi="Times New Roman" w:cs="Times New Roman"/>
+          <w:color w:val="000000"/>
+          <w:kern w:val="0"/>
+          <w:sz w:val="22"/>
+          <w:szCs w:val="22"/>
+          <w14:ligatures w14:val="none"/>
+        </w:rPr>
+        <w:t xml:space="preserve"> subplots in the second week of September </w:t>
+      </w:r>
+      <w:r>
+        <w:rPr>
+          <w:rFonts w:ascii="Times New Roman" w:eastAsia="Times New Roman" w:hAnsi="Times New Roman" w:cs="Times New Roman"/>
+          <w:color w:val="000000"/>
+          <w:kern w:val="0"/>
+          <w:sz w:val="22"/>
+          <w:szCs w:val="22"/>
+          <w14:ligatures w14:val="none"/>
+        </w:rPr>
+        <w:t>2024, approximately 5 years post fire</w:t>
+      </w:r>
+      <w:r>
+        <w:rPr>
+          <w:rFonts w:ascii="Times New Roman" w:eastAsia="Times New Roman" w:hAnsi="Times New Roman" w:cs="Times New Roman"/>
+          <w:color w:val="000000"/>
+          <w:kern w:val="0"/>
+          <w:sz w:val="22"/>
+          <w:szCs w:val="22"/>
+          <w14:ligatures w14:val="none"/>
+        </w:rPr>
+        <w:t>. Individuals were identified to the species level and absolute species cover was recorded to the nearest 0.25% using a modified Daubenmire method. Species accounting for less than 0.25% of cover on a given plot were recorded with a value of 0.2% cover. All nomenclature follows the USDA NRCS Plants Database (https://plants.usda.gov/) accessed in 2025.</w:t>
+      </w:r>
+      <w:r>
+        <w:rPr>
+          <w:rFonts w:ascii="Times New Roman" w:eastAsia="Times New Roman" w:hAnsi="Times New Roman" w:cs="Times New Roman"/>
+          <w:color w:val="000000"/>
+          <w:kern w:val="0"/>
+          <w:sz w:val="22"/>
+          <w:szCs w:val="22"/>
+          <w14:ligatures w14:val="none"/>
+        </w:rPr>
+        <w:t xml:space="preserve"> </w:t>
+      </w:r>
+      <w:r>
+        <w:rPr>
+          <w:rFonts w:ascii="Times New Roman" w:eastAsia="Times New Roman" w:hAnsi="Times New Roman" w:cs="Times New Roman"/>
+          <w:color w:val="000000"/>
+          <w:kern w:val="0"/>
+          <w:sz w:val="22"/>
+          <w:szCs w:val="22"/>
+          <w:highlight w:val="yellow"/>
+          <w14:ligatures w14:val="none"/>
+        </w:rPr>
+        <w:t xml:space="preserve">For the purposes of this project, we removed rare </w:t>
+      </w:r>
+      <w:r>
+        <w:rPr>
+          <w:rFonts w:ascii="Times New Roman" w:eastAsia="Times New Roman" w:hAnsi="Times New Roman" w:cs="Times New Roman"/>
+          <w:color w:val="000000"/>
+          <w:kern w:val="0"/>
+          <w:sz w:val="22"/>
+          <w:szCs w:val="22"/>
+          <w:highlight w:val="yellow"/>
+          <w14:ligatures w14:val="none"/>
+        </w:rPr>
+        <w:t>species by removing species that only occurred in 5% of the plots or less.</w:t>
       </w:r>
     </w:p>
     <w:p>
@@ -652,7 +766,73 @@
           <w:szCs w:val="22"/>
           <w14:ligatures w14:val="none"/>
         </w:rPr>
-        <w:t>Plant traits</w:t>
+        <w:t>     </w:t>
+      </w:r>
+      <w:r>
+        <w:rPr>
+          <w:rFonts w:ascii="Times New Roman" w:eastAsia="Times New Roman" w:hAnsi="Times New Roman" w:cs="Times New Roman"/>
+          <w:color w:val="000000"/>
+          <w:kern w:val="0"/>
+          <w:sz w:val="22"/>
+          <w:szCs w:val="22"/>
+          <w14:ligatures w14:val="none"/>
+        </w:rPr>
+        <w:tab/>
+      </w:r>
+      <w:r>
+        <w:rPr>
+          <w:rFonts w:ascii="Times New Roman" w:eastAsia="Times New Roman" w:hAnsi="Times New Roman" w:cs="Times New Roman"/>
+          <w:color w:val="000000"/>
+          <w:kern w:val="0"/>
+          <w:sz w:val="22"/>
+          <w:szCs w:val="22"/>
+          <w14:ligatures w14:val="none"/>
+        </w:rPr>
+        <w:t xml:space="preserve">Three plots were lost </w:t>
+      </w:r>
+      <w:r>
+        <w:rPr>
+          <w:rFonts w:ascii="Times New Roman" w:eastAsia="Times New Roman" w:hAnsi="Times New Roman" w:cs="Times New Roman"/>
+          <w:color w:val="000000"/>
+          <w:kern w:val="0"/>
+          <w:sz w:val="22"/>
+          <w:szCs w:val="22"/>
+          <w14:ligatures w14:val="none"/>
+        </w:rPr>
+        <w:t xml:space="preserve">over the 5 </w:t>
+      </w:r>
+      <w:r>
+        <w:rPr>
+          <w:rFonts w:ascii="Times New Roman" w:eastAsia="Times New Roman" w:hAnsi="Times New Roman" w:cs="Times New Roman"/>
+          <w:color w:val="000000"/>
+          <w:kern w:val="0"/>
+          <w:sz w:val="22"/>
+          <w:szCs w:val="22"/>
+          <w14:ligatures w14:val="none"/>
+        </w:rPr>
+        <w:t>years of data collection</w:t>
+      </w:r>
+      <w:r>
+        <w:rPr>
+          <w:rFonts w:ascii="Times New Roman" w:eastAsia="Times New Roman" w:hAnsi="Times New Roman" w:cs="Times New Roman"/>
+          <w:color w:val="000000"/>
+          <w:kern w:val="0"/>
+          <w:sz w:val="22"/>
+          <w:szCs w:val="22"/>
+          <w14:ligatures w14:val="none"/>
+        </w:rPr>
+        <w:t xml:space="preserve"> associated with this project</w:t>
+      </w:r>
+      <w:r>
+        <w:rPr>
+          <w:rFonts w:ascii="Times New Roman" w:eastAsia="Times New Roman" w:hAnsi="Times New Roman" w:cs="Times New Roman"/>
+          <w:color w:val="000000"/>
+          <w:kern w:val="0"/>
+          <w:sz w:val="22"/>
+          <w:szCs w:val="22"/>
+          <w14:ligatures w14:val="none"/>
+        </w:rPr>
+        <w:t>: 2 in low-severity, 1 in high-severity. These 3 plots were removed from our data, bringing the total number of plots to n = 57.</w:t>
       </w:r>
     </w:p>
     <w:p>
@@ -660,132 +840,6 @@
         <w:spacing w:after="0" w:line="480" w:lineRule="auto"/>
         <w:rPr>
           <w:rFonts w:ascii="Times New Roman" w:eastAsia="Times New Roman" w:hAnsi="Times New Roman" w:cs="Times New Roman"/>
-          <w:color w:val="000000"/>
-          <w:kern w:val="0"/>
-          <w:sz w:val="22"/>
-          <w:szCs w:val="22"/>
-          <w14:ligatures w14:val="none"/>
-        </w:rPr>
-      </w:pPr>
-      <w:r>
-        <w:rPr>
-          <w:rFonts w:ascii="Times New Roman" w:eastAsia="Times New Roman" w:hAnsi="Times New Roman" w:cs="Times New Roman"/>
-          <w:color w:val="000000"/>
-          <w:kern w:val="0"/>
-          <w:sz w:val="22"/>
-          <w:szCs w:val="22"/>
-          <w14:ligatures w14:val="none"/>
-        </w:rPr>
-        <w:t>We analyzed three plant traits: SLA (mm</w:t>
-      </w:r>
-      <w:r>
-        <w:rPr>
-          <w:rFonts w:ascii="Times New Roman" w:eastAsia="Times New Roman" w:hAnsi="Times New Roman" w:cs="Times New Roman"/>
-          <w:color w:val="000000"/>
-          <w:kern w:val="0"/>
-          <w:sz w:val="22"/>
-          <w:szCs w:val="22"/>
-          <w:vertAlign w:val="superscript"/>
-          <w14:ligatures w14:val="none"/>
-        </w:rPr>
-        <w:t>2</w:t>
-      </w:r>
-      <w:r>
-        <w:rPr>
-          <w:rFonts w:ascii="Times New Roman" w:eastAsia="Times New Roman" w:hAnsi="Times New Roman" w:cs="Times New Roman"/>
-          <w:color w:val="000000"/>
-          <w:kern w:val="0"/>
-          <w:sz w:val="22"/>
-          <w:szCs w:val="22"/>
-          <w14:ligatures w14:val="none"/>
-        </w:rPr>
-        <w:t xml:space="preserve"> g</w:t>
-      </w:r>
-      <w:r>
-        <w:rPr>
-          <w:rFonts w:ascii="Times New Roman" w:eastAsia="Times New Roman" w:hAnsi="Times New Roman" w:cs="Times New Roman"/>
-          <w:color w:val="000000"/>
-          <w:kern w:val="0"/>
-          <w:sz w:val="22"/>
-          <w:szCs w:val="22"/>
-          <w:vertAlign w:val="superscript"/>
-          <w14:ligatures w14:val="none"/>
-        </w:rPr>
-        <w:t>−1</w:t>
-      </w:r>
-      <w:r>
-        <w:rPr>
-          <w:rFonts w:ascii="Times New Roman" w:eastAsia="Times New Roman" w:hAnsi="Times New Roman" w:cs="Times New Roman"/>
-          <w:color w:val="000000"/>
-          <w:kern w:val="0"/>
-          <w:sz w:val="22"/>
-          <w:szCs w:val="22"/>
-          <w14:ligatures w14:val="none"/>
-        </w:rPr>
-        <w:t>), LDMC (g g</w:t>
-      </w:r>
-      <w:r>
-        <w:rPr>
-          <w:rFonts w:ascii="Times New Roman" w:eastAsia="Times New Roman" w:hAnsi="Times New Roman" w:cs="Times New Roman"/>
-          <w:color w:val="000000"/>
-          <w:kern w:val="0"/>
-          <w:sz w:val="22"/>
-          <w:szCs w:val="22"/>
-          <w:vertAlign w:val="superscript"/>
-          <w14:ligatures w14:val="none"/>
-        </w:rPr>
-        <w:t>−1</w:t>
-      </w:r>
-      <w:r>
-        <w:rPr>
-          <w:rFonts w:ascii="Times New Roman" w:eastAsia="Times New Roman" w:hAnsi="Times New Roman" w:cs="Times New Roman"/>
-          <w:color w:val="000000"/>
-          <w:kern w:val="0"/>
-          <w:sz w:val="22"/>
-          <w:szCs w:val="22"/>
-          <w14:ligatures w14:val="none"/>
-        </w:rPr>
-        <w:t xml:space="preserve">), and height (m). Our species pool contains 60 species (Appendix S1: Table S3). For 21 species (19 of which accounted for 85% of species cover), </w:t>
-      </w:r>
-      <w:r>
-        <w:rPr>
-          <w:rFonts w:ascii="Times New Roman" w:eastAsia="Times New Roman" w:hAnsi="Times New Roman" w:cs="Times New Roman"/>
-          <w:color w:val="000000"/>
-          <w:kern w:val="0"/>
-          <w:sz w:val="22"/>
-          <w:szCs w:val="22"/>
-          <w14:ligatures w14:val="none"/>
-        </w:rPr>
-        <w:lastRenderedPageBreak/>
-        <w:t>traits were measured from individuals on-site. All measurements followed standardized collection protocols (Garnier et al. 2001; Cornelissen et al. 2003; Pérez-</w:t>
-      </w:r>
-      <w:proofErr w:type="spellStart"/>
-      <w:r>
-        <w:rPr>
-          <w:rFonts w:ascii="Times New Roman" w:eastAsia="Times New Roman" w:hAnsi="Times New Roman" w:cs="Times New Roman"/>
-          <w:color w:val="000000"/>
-          <w:kern w:val="0"/>
-          <w:sz w:val="22"/>
-          <w:szCs w:val="22"/>
-          <w14:ligatures w14:val="none"/>
-        </w:rPr>
-        <w:t>Harguindeguy</w:t>
-      </w:r>
-      <w:proofErr w:type="spellEnd"/>
-      <w:r>
-        <w:rPr>
-          <w:rFonts w:ascii="Times New Roman" w:eastAsia="Times New Roman" w:hAnsi="Times New Roman" w:cs="Times New Roman"/>
-          <w:color w:val="000000"/>
-          <w:kern w:val="0"/>
-          <w:sz w:val="22"/>
-          <w:szCs w:val="22"/>
-          <w14:ligatures w14:val="none"/>
-        </w:rPr>
-        <w:t xml:space="preserve"> et al. 2013). Measurements on individuals were collected regardless of sun exposure, slope, or aspect, but only mature, healthy leaves were measured. Height was measured for 20–25 individuals per species. For species with &lt;20 individuals, height was recorded for all individuals present. The height of </w:t>
-      </w:r>
-      <w:r>
-        <w:rPr>
-          <w:rFonts w:ascii="Times New Roman" w:eastAsia="Times New Roman" w:hAnsi="Times New Roman" w:cs="Times New Roman"/>
           <w:i/>
           <w:iCs/>
           <w:color w:val="000000"/>
@@ -794,10 +848,11 @@
           <w:szCs w:val="22"/>
           <w14:ligatures w14:val="none"/>
         </w:rPr>
-        <w:t xml:space="preserve">Quercus </w:t>
-      </w:r>
-      <w:proofErr w:type="spellStart"/>
-      <w:r>
+      </w:pPr>
+    </w:p>
+    <w:p>
+      <w:pPr>
+        <w:spacing w:after="0" w:line="480" w:lineRule="auto"/>
         <w:rPr>
           <w:rFonts w:ascii="Times New Roman" w:eastAsia="Times New Roman" w:hAnsi="Times New Roman" w:cs="Times New Roman"/>
           <w:i/>
@@ -808,20 +863,7 @@
           <w:szCs w:val="22"/>
           <w14:ligatures w14:val="none"/>
         </w:rPr>
-        <w:t>gambelii</w:t>
-      </w:r>
-      <w:proofErr w:type="spellEnd"/>
-      <w:r>
-        <w:rPr>
-          <w:rFonts w:ascii="Times New Roman" w:eastAsia="Times New Roman" w:hAnsi="Times New Roman" w:cs="Times New Roman"/>
-          <w:color w:val="000000"/>
-          <w:kern w:val="0"/>
-          <w:sz w:val="22"/>
-          <w:szCs w:val="22"/>
-          <w14:ligatures w14:val="none"/>
-        </w:rPr>
-        <w:t xml:space="preserve"> was measured as the median height of 20 understory (&lt;2m) individuals. The median was used instead of the mean because </w:t>
-      </w:r>
+      </w:pPr>
       <w:r>
         <w:rPr>
           <w:rFonts w:ascii="Times New Roman" w:eastAsia="Times New Roman" w:hAnsi="Times New Roman" w:cs="Times New Roman"/>
@@ -833,9 +875,286 @@
           <w:szCs w:val="22"/>
           <w14:ligatures w14:val="none"/>
         </w:rPr>
-        <w:t xml:space="preserve">Q. </w:t>
+        <w:t>Plant traits</w:t>
+      </w:r>
+    </w:p>
+    <w:p>
+      <w:pPr>
+        <w:spacing w:after="0" w:line="480" w:lineRule="auto"/>
+        <w:ind w:firstLine="720"/>
+        <w:rPr>
+          <w:rFonts w:ascii="Times New Roman" w:eastAsia="Times New Roman" w:hAnsi="Times New Roman" w:cs="Times New Roman"/>
+          <w:color w:val="000000"/>
+          <w:kern w:val="0"/>
+          <w:sz w:val="22"/>
+          <w:szCs w:val="22"/>
+          <w14:ligatures w14:val="none"/>
+        </w:rPr>
+      </w:pPr>
+      <w:r>
+        <w:rPr>
+          <w:rFonts w:ascii="Times New Roman" w:eastAsia="Times New Roman" w:hAnsi="Times New Roman" w:cs="Times New Roman"/>
+          <w:color w:val="000000"/>
+          <w:kern w:val="0"/>
+          <w:sz w:val="22"/>
+          <w:szCs w:val="22"/>
+          <w14:ligatures w14:val="none"/>
+        </w:rPr>
+        <w:lastRenderedPageBreak/>
+        <w:t>Over the 5 years of data collection associated with this project, w</w:t>
+      </w:r>
+      <w:r>
+        <w:rPr>
+          <w:rFonts w:ascii="Times New Roman" w:eastAsia="Times New Roman" w:hAnsi="Times New Roman" w:cs="Times New Roman"/>
+          <w:color w:val="000000"/>
+          <w:kern w:val="0"/>
+          <w:sz w:val="22"/>
+          <w:szCs w:val="22"/>
+          <w14:ligatures w14:val="none"/>
+        </w:rPr>
+        <w:t xml:space="preserve">e </w:t>
+      </w:r>
+      <w:r>
+        <w:rPr>
+          <w:rFonts w:ascii="Times New Roman" w:eastAsia="Times New Roman" w:hAnsi="Times New Roman" w:cs="Times New Roman"/>
+          <w:color w:val="000000"/>
+          <w:kern w:val="0"/>
+          <w:sz w:val="22"/>
+          <w:szCs w:val="22"/>
+          <w14:ligatures w14:val="none"/>
+        </w:rPr>
+        <w:t>collected</w:t>
+      </w:r>
+      <w:r>
+        <w:rPr>
+          <w:rFonts w:ascii="Times New Roman" w:eastAsia="Times New Roman" w:hAnsi="Times New Roman" w:cs="Times New Roman"/>
+          <w:color w:val="000000"/>
+          <w:kern w:val="0"/>
+          <w:sz w:val="22"/>
+          <w:szCs w:val="22"/>
+          <w14:ligatures w14:val="none"/>
+        </w:rPr>
+        <w:t xml:space="preserve"> three plant traits: SLA (mm</w:t>
+      </w:r>
+      <w:r>
+        <w:rPr>
+          <w:rFonts w:ascii="Times New Roman" w:eastAsia="Times New Roman" w:hAnsi="Times New Roman" w:cs="Times New Roman"/>
+          <w:color w:val="000000"/>
+          <w:kern w:val="0"/>
+          <w:sz w:val="22"/>
+          <w:szCs w:val="22"/>
+          <w:vertAlign w:val="superscript"/>
+          <w14:ligatures w14:val="none"/>
+        </w:rPr>
+        <w:t>2</w:t>
+      </w:r>
+      <w:r>
+        <w:rPr>
+          <w:rFonts w:ascii="Times New Roman" w:eastAsia="Times New Roman" w:hAnsi="Times New Roman" w:cs="Times New Roman"/>
+          <w:color w:val="000000"/>
+          <w:kern w:val="0"/>
+          <w:sz w:val="22"/>
+          <w:szCs w:val="22"/>
+          <w14:ligatures w14:val="none"/>
+        </w:rPr>
+        <w:t xml:space="preserve"> g</w:t>
+      </w:r>
+      <w:r>
+        <w:rPr>
+          <w:rFonts w:ascii="Times New Roman" w:eastAsia="Times New Roman" w:hAnsi="Times New Roman" w:cs="Times New Roman"/>
+          <w:color w:val="000000"/>
+          <w:kern w:val="0"/>
+          <w:sz w:val="22"/>
+          <w:szCs w:val="22"/>
+          <w:vertAlign w:val="superscript"/>
+          <w14:ligatures w14:val="none"/>
+        </w:rPr>
+        <w:t>−1</w:t>
+      </w:r>
+      <w:r>
+        <w:rPr>
+          <w:rFonts w:ascii="Times New Roman" w:eastAsia="Times New Roman" w:hAnsi="Times New Roman" w:cs="Times New Roman"/>
+          <w:color w:val="000000"/>
+          <w:kern w:val="0"/>
+          <w:sz w:val="22"/>
+          <w:szCs w:val="22"/>
+          <w14:ligatures w14:val="none"/>
+        </w:rPr>
+        <w:t>), LDMC (g g</w:t>
+      </w:r>
+      <w:r>
+        <w:rPr>
+          <w:rFonts w:ascii="Times New Roman" w:eastAsia="Times New Roman" w:hAnsi="Times New Roman" w:cs="Times New Roman"/>
+          <w:color w:val="000000"/>
+          <w:kern w:val="0"/>
+          <w:sz w:val="22"/>
+          <w:szCs w:val="22"/>
+          <w:vertAlign w:val="superscript"/>
+          <w14:ligatures w14:val="none"/>
+        </w:rPr>
+        <w:t>−1</w:t>
+      </w:r>
+      <w:r>
+        <w:rPr>
+          <w:rFonts w:ascii="Times New Roman" w:eastAsia="Times New Roman" w:hAnsi="Times New Roman" w:cs="Times New Roman"/>
+          <w:color w:val="000000"/>
+          <w:kern w:val="0"/>
+          <w:sz w:val="22"/>
+          <w:szCs w:val="22"/>
+          <w14:ligatures w14:val="none"/>
+        </w:rPr>
+        <w:t xml:space="preserve">), and height (m). Our species pool contains </w:t>
+      </w:r>
+      <w:r>
+        <w:rPr>
+          <w:rFonts w:ascii="Times New Roman" w:eastAsia="Times New Roman" w:hAnsi="Times New Roman" w:cs="Times New Roman"/>
+          <w:color w:val="000000"/>
+          <w:kern w:val="0"/>
+          <w:sz w:val="22"/>
+          <w:szCs w:val="22"/>
+          <w14:ligatures w14:val="none"/>
+        </w:rPr>
+        <w:t>19</w:t>
+      </w:r>
+      <w:r>
+        <w:rPr>
+          <w:rFonts w:ascii="Times New Roman" w:eastAsia="Times New Roman" w:hAnsi="Times New Roman" w:cs="Times New Roman"/>
+          <w:color w:val="000000"/>
+          <w:kern w:val="0"/>
+          <w:sz w:val="22"/>
+          <w:szCs w:val="22"/>
+          <w14:ligatures w14:val="none"/>
+        </w:rPr>
+        <w:t xml:space="preserve"> species (</w:t>
+      </w:r>
+      <w:r>
+        <w:rPr>
+          <w:rFonts w:ascii="Times New Roman" w:eastAsia="Times New Roman" w:hAnsi="Times New Roman" w:cs="Times New Roman"/>
+          <w:color w:val="000000"/>
+          <w:kern w:val="0"/>
+          <w:sz w:val="22"/>
+          <w:szCs w:val="22"/>
+          <w:highlight w:val="yellow"/>
+          <w14:ligatures w14:val="none"/>
+        </w:rPr>
+        <w:t>Appendix S1: Table S</w:t>
+      </w:r>
+      <w:r>
+        <w:rPr>
+          <w:rFonts w:ascii="Times New Roman" w:eastAsia="Times New Roman" w:hAnsi="Times New Roman" w:cs="Times New Roman"/>
+          <w:color w:val="000000"/>
+          <w:kern w:val="0"/>
+          <w:sz w:val="22"/>
+          <w:szCs w:val="22"/>
+          <w:highlight w:val="yellow"/>
+          <w14:ligatures w14:val="none"/>
+        </w:rPr>
+        <w:t>2</w:t>
+      </w:r>
+      <w:r>
+        <w:rPr>
+          <w:rFonts w:ascii="Times New Roman" w:eastAsia="Times New Roman" w:hAnsi="Times New Roman" w:cs="Times New Roman"/>
+          <w:color w:val="000000"/>
+          <w:kern w:val="0"/>
+          <w:sz w:val="22"/>
+          <w:szCs w:val="22"/>
+          <w14:ligatures w14:val="none"/>
+        </w:rPr>
+        <w:t>).</w:t>
+      </w:r>
+      <w:r>
+        <w:rPr>
+          <w:rFonts w:ascii="Times New Roman" w:eastAsia="Times New Roman" w:hAnsi="Times New Roman" w:cs="Times New Roman"/>
+          <w:color w:val="000000"/>
+          <w:kern w:val="0"/>
+          <w:sz w:val="22"/>
+          <w:szCs w:val="22"/>
+          <w14:ligatures w14:val="none"/>
+        </w:rPr>
+        <w:t xml:space="preserve"> SLA, LDMC, and height</w:t>
+      </w:r>
+      <w:r>
+        <w:rPr>
+          <w:rFonts w:ascii="Times New Roman" w:eastAsia="Times New Roman" w:hAnsi="Times New Roman" w:cs="Times New Roman"/>
+          <w:color w:val="000000"/>
+          <w:kern w:val="0"/>
+          <w:sz w:val="22"/>
+          <w:szCs w:val="22"/>
+          <w14:ligatures w14:val="none"/>
+        </w:rPr>
+        <w:t xml:space="preserve"> were measured from individuals on-site</w:t>
+      </w:r>
+      <w:r>
+        <w:rPr>
+          <w:rFonts w:ascii="Times New Roman" w:eastAsia="Times New Roman" w:hAnsi="Times New Roman" w:cs="Times New Roman"/>
+          <w:color w:val="000000"/>
+          <w:kern w:val="0"/>
+          <w:sz w:val="22"/>
+          <w:szCs w:val="22"/>
+          <w14:ligatures w14:val="none"/>
+        </w:rPr>
+        <w:t xml:space="preserve"> for all species</w:t>
+      </w:r>
+      <w:r>
+        <w:rPr>
+          <w:rFonts w:ascii="Times New Roman" w:eastAsia="Times New Roman" w:hAnsi="Times New Roman" w:cs="Times New Roman"/>
+          <w:color w:val="000000"/>
+          <w:kern w:val="0"/>
+          <w:sz w:val="22"/>
+          <w:szCs w:val="22"/>
+          <w14:ligatures w14:val="none"/>
+        </w:rPr>
+        <w:t>. All measurements followed standardized collection protocols (Garnier et al. 2001; Cornelissen et al. 2003; Pérez-</w:t>
       </w:r>
       <w:proofErr w:type="spellStart"/>
+      <w:r>
+        <w:rPr>
+          <w:rFonts w:ascii="Times New Roman" w:eastAsia="Times New Roman" w:hAnsi="Times New Roman" w:cs="Times New Roman"/>
+          <w:color w:val="000000"/>
+          <w:kern w:val="0"/>
+          <w:sz w:val="22"/>
+          <w:szCs w:val="22"/>
+          <w14:ligatures w14:val="none"/>
+        </w:rPr>
+        <w:t>Harguindeguy</w:t>
+      </w:r>
+      <w:proofErr w:type="spellEnd"/>
+      <w:r>
+        <w:rPr>
+          <w:rFonts w:ascii="Times New Roman" w:eastAsia="Times New Roman" w:hAnsi="Times New Roman" w:cs="Times New Roman"/>
+          <w:color w:val="000000"/>
+          <w:kern w:val="0"/>
+          <w:sz w:val="22"/>
+          <w:szCs w:val="22"/>
+          <w14:ligatures w14:val="none"/>
+        </w:rPr>
+        <w:t xml:space="preserve"> et al. 2013). Measurements on individuals were collected regardless of sun exposure, slope, or aspect, but only mature, healthy leaves were measured. </w:t>
+      </w:r>
+    </w:p>
+    <w:p>
+      <w:pPr>
+        <w:spacing w:after="0" w:line="480" w:lineRule="auto"/>
+        <w:ind w:firstLine="720"/>
+        <w:rPr>
+          <w:rFonts w:ascii="Times New Roman" w:eastAsia="Times New Roman" w:hAnsi="Times New Roman" w:cs="Times New Roman"/>
+          <w:color w:val="000000"/>
+          <w:kern w:val="0"/>
+          <w:sz w:val="22"/>
+          <w:szCs w:val="22"/>
+          <w14:ligatures w14:val="none"/>
+        </w:rPr>
+      </w:pPr>
+      <w:r>
+        <w:rPr>
+          <w:rFonts w:ascii="Times New Roman" w:eastAsia="Times New Roman" w:hAnsi="Times New Roman" w:cs="Times New Roman"/>
+          <w:color w:val="000000"/>
+          <w:kern w:val="0"/>
+          <w:sz w:val="22"/>
+          <w:szCs w:val="22"/>
+          <w14:ligatures w14:val="none"/>
+        </w:rPr>
+        <w:t xml:space="preserve">Height was measured for 20–25 individuals per species. For species with &lt;20 individuals, height was recorded for all individuals present. The height of </w:t>
+      </w:r>
       <w:r>
         <w:rPr>
           <w:rFonts w:ascii="Times New Roman" w:eastAsia="Times New Roman" w:hAnsi="Times New Roman" w:cs="Times New Roman"/>
@@ -847,6 +1166,20 @@
           <w:szCs w:val="22"/>
           <w14:ligatures w14:val="none"/>
         </w:rPr>
+        <w:t xml:space="preserve">Quercus </w:t>
+      </w:r>
+      <w:proofErr w:type="spellStart"/>
+      <w:r>
+        <w:rPr>
+          <w:rFonts w:ascii="Times New Roman" w:eastAsia="Times New Roman" w:hAnsi="Times New Roman" w:cs="Times New Roman"/>
+          <w:i/>
+          <w:iCs/>
+          <w:color w:val="000000"/>
+          <w:kern w:val="0"/>
+          <w:sz w:val="22"/>
+          <w:szCs w:val="22"/>
+          <w14:ligatures w14:val="none"/>
+        </w:rPr>
         <w:t>gambelii</w:t>
       </w:r>
       <w:proofErr w:type="spellEnd"/>
@@ -859,12 +1192,52 @@
           <w:szCs w:val="22"/>
           <w14:ligatures w14:val="none"/>
         </w:rPr>
-        <w:t xml:space="preserve"> is a canopy species at maturity and therefore the height of individuals in the understory is skewed rather than normally distributed. To measure SLA and LDMC, one leaf sample was taken from individuals of each species. For species with &lt;20 individuals, we collected between 3 and 10 leaves from an individual, aiming for a total of 20 leaves per species. Leaf area for all samples was determined using a CID-203 leaf area meter (CID Bio-Science; Camas, Washington USA). All fresh samples were rehydrated by placing petioles in distilled water for at least 6 h before being scanned and weighed following Garnier et al. (2001). After leaf area and fresh mass were measured, leaf samples were dried at 70 °C for 72 h, then reweighed. SLA and LDMC were then calculated from the area and mass data for each sample.</w:t>
+        <w:t xml:space="preserve"> was measured as the median height of 20 understory (&lt;2m) individuals. The median was used instead of the mean because </w:t>
+      </w:r>
+      <w:r>
+        <w:rPr>
+          <w:rFonts w:ascii="Times New Roman" w:eastAsia="Times New Roman" w:hAnsi="Times New Roman" w:cs="Times New Roman"/>
+          <w:i/>
+          <w:iCs/>
+          <w:color w:val="000000"/>
+          <w:kern w:val="0"/>
+          <w:sz w:val="22"/>
+          <w:szCs w:val="22"/>
+          <w14:ligatures w14:val="none"/>
+        </w:rPr>
+        <w:t xml:space="preserve">Q. </w:t>
+      </w:r>
+      <w:proofErr w:type="spellStart"/>
+      <w:r>
+        <w:rPr>
+          <w:rFonts w:ascii="Times New Roman" w:eastAsia="Times New Roman" w:hAnsi="Times New Roman" w:cs="Times New Roman"/>
+          <w:i/>
+          <w:iCs/>
+          <w:color w:val="000000"/>
+          <w:kern w:val="0"/>
+          <w:sz w:val="22"/>
+          <w:szCs w:val="22"/>
+          <w14:ligatures w14:val="none"/>
+        </w:rPr>
+        <w:t>gambelii</w:t>
+      </w:r>
+      <w:proofErr w:type="spellEnd"/>
+      <w:r>
+        <w:rPr>
+          <w:rFonts w:ascii="Times New Roman" w:eastAsia="Times New Roman" w:hAnsi="Times New Roman" w:cs="Times New Roman"/>
+          <w:color w:val="000000"/>
+          <w:kern w:val="0"/>
+          <w:sz w:val="22"/>
+          <w:szCs w:val="22"/>
+          <w14:ligatures w14:val="none"/>
+        </w:rPr>
+        <w:t xml:space="preserve"> is a canopy species at maturity and therefore the height of individuals in the understory is skewed rather than normally distributed. </w:t>
       </w:r>
     </w:p>
     <w:p>
       <w:pPr>
         <w:spacing w:after="0" w:line="480" w:lineRule="auto"/>
+        <w:ind w:firstLine="720"/>
         <w:rPr>
           <w:rFonts w:ascii="Times New Roman" w:eastAsia="Times New Roman" w:hAnsi="Times New Roman" w:cs="Times New Roman"/>
           <w:color w:val="000000"/>
@@ -883,8 +1256,463 @@
           <w:szCs w:val="22"/>
           <w14:ligatures w14:val="none"/>
         </w:rPr>
-        <w:t xml:space="preserve">When species were too rare outside of sample plots for trait collection, data were collected from the TRY database and from primary literature sources (n = 33 species). Where trait values could not be found for a given species, values of close congeners were used when available (n = 5 species). For all remaining trait values, we used the average trait values of the observed genus (e.g. trait values for </w:t>
-      </w:r>
+        <w:t>To measure SLA and LDMC, one leaf sample was taken from individuals of each species. For species with &lt;20 individuals, we collected between 3 and 10 leaves from an individual, aiming for a total of 20 leaves per species. Leaf area for all samples was determined using a CID-203 leaf area meter (CID Bio-Science; Camas, Washington USA). All fresh samples were rehydrated by placing petioles in distilled water for at least 6 h before being scanned and weighed following Garnier et al. (2001). After leaf area and fresh mass were measured, leaf samples were dried at 70 °C for 72 h, then reweighed. SLA and LDMC were then calculated from the area and mass data for each sample.</w:t>
+      </w:r>
+    </w:p>
+    <w:p>
+      <w:pPr>
+        <w:spacing w:after="0" w:line="480" w:lineRule="auto"/>
+        <w:ind w:firstLine="720"/>
+        <w:rPr>
+          <w:rFonts w:ascii="Times New Roman" w:eastAsia="Times New Roman" w:hAnsi="Times New Roman" w:cs="Times New Roman"/>
+          <w:color w:val="000000"/>
+          <w:kern w:val="0"/>
+          <w:sz w:val="22"/>
+          <w:szCs w:val="22"/>
+          <w14:ligatures w14:val="none"/>
+        </w:rPr>
+      </w:pPr>
+      <w:r>
+        <w:rPr>
+          <w:rFonts w:ascii="Times New Roman" w:eastAsia="Times New Roman" w:hAnsi="Times New Roman" w:cs="Times New Roman"/>
+          <w:color w:val="000000"/>
+          <w:kern w:val="0"/>
+          <w:sz w:val="22"/>
+          <w:szCs w:val="22"/>
+          <w14:ligatures w14:val="none"/>
+        </w:rPr>
+        <w:t xml:space="preserve">For the purposes of this analysis, we included two field collected traits (SLA, height) and two </w:t>
+      </w:r>
+      <w:r>
+        <w:rPr>
+          <w:rFonts w:ascii="Times New Roman" w:eastAsia="Times New Roman" w:hAnsi="Times New Roman" w:cs="Times New Roman"/>
+          <w:color w:val="000000"/>
+          <w:kern w:val="0"/>
+          <w:sz w:val="22"/>
+          <w:szCs w:val="22"/>
+          <w14:ligatures w14:val="none"/>
+        </w:rPr>
+        <w:t xml:space="preserve">assigned </w:t>
+      </w:r>
+      <w:r>
+        <w:rPr>
+          <w:rFonts w:ascii="Times New Roman" w:eastAsia="Times New Roman" w:hAnsi="Times New Roman" w:cs="Times New Roman"/>
+          <w:color w:val="000000"/>
+          <w:kern w:val="0"/>
+          <w:sz w:val="22"/>
+          <w:szCs w:val="22"/>
+          <w14:ligatures w14:val="none"/>
+        </w:rPr>
+        <w:t xml:space="preserve">traits </w:t>
+      </w:r>
+      <w:r>
+        <w:rPr>
+          <w:rFonts w:ascii="Times New Roman" w:eastAsia="Times New Roman" w:hAnsi="Times New Roman" w:cs="Times New Roman"/>
+          <w:color w:val="000000"/>
+          <w:kern w:val="0"/>
+          <w:sz w:val="22"/>
+          <w:szCs w:val="22"/>
+          <w14:ligatures w14:val="none"/>
+        </w:rPr>
+        <w:t xml:space="preserve">(seed mass, resprouting ability), which were </w:t>
+      </w:r>
+      <w:r>
+        <w:rPr>
+          <w:rFonts w:ascii="Times New Roman" w:eastAsia="Times New Roman" w:hAnsi="Times New Roman" w:cs="Times New Roman"/>
+          <w:color w:val="000000"/>
+          <w:kern w:val="0"/>
+          <w:sz w:val="22"/>
+          <w:szCs w:val="22"/>
+          <w14:ligatures w14:val="none"/>
+        </w:rPr>
+        <w:t>collected from the TRY Database, Seed Information Database,</w:t>
+      </w:r>
+      <w:r>
+        <w:rPr>
+          <w:rFonts w:ascii="Times New Roman" w:eastAsia="Times New Roman" w:hAnsi="Times New Roman" w:cs="Times New Roman"/>
+          <w:color w:val="000000"/>
+          <w:kern w:val="0"/>
+          <w:sz w:val="22"/>
+          <w:szCs w:val="22"/>
+          <w14:ligatures w14:val="none"/>
+        </w:rPr>
+        <w:t xml:space="preserve"> NRCS Plants Database, and</w:t>
+      </w:r>
+      <w:r>
+        <w:rPr>
+          <w:rFonts w:ascii="Times New Roman" w:eastAsia="Times New Roman" w:hAnsi="Times New Roman" w:cs="Times New Roman"/>
+          <w:color w:val="000000"/>
+          <w:kern w:val="0"/>
+          <w:sz w:val="22"/>
+          <w:szCs w:val="22"/>
+          <w14:ligatures w14:val="none"/>
+        </w:rPr>
+        <w:t xml:space="preserve"> other primary literature sources</w:t>
+      </w:r>
+      <w:r>
+        <w:rPr>
+          <w:rFonts w:ascii="Times New Roman" w:eastAsia="Times New Roman" w:hAnsi="Times New Roman" w:cs="Times New Roman"/>
+          <w:color w:val="000000"/>
+          <w:kern w:val="0"/>
+          <w:sz w:val="22"/>
+          <w:szCs w:val="22"/>
+          <w14:ligatures w14:val="none"/>
+        </w:rPr>
+        <w:t xml:space="preserve"> (see </w:t>
+      </w:r>
+      <w:r>
+        <w:rPr>
+          <w:rFonts w:ascii="Times New Roman" w:eastAsia="Times New Roman" w:hAnsi="Times New Roman" w:cs="Times New Roman"/>
+          <w:color w:val="000000"/>
+          <w:kern w:val="0"/>
+          <w:sz w:val="22"/>
+          <w:szCs w:val="22"/>
+          <w:highlight w:val="yellow"/>
+          <w14:ligatures w14:val="none"/>
+        </w:rPr>
+        <w:t>Appendix S1: Table S3</w:t>
+      </w:r>
+      <w:r>
+        <w:rPr>
+          <w:rFonts w:ascii="Times New Roman" w:eastAsia="Times New Roman" w:hAnsi="Times New Roman" w:cs="Times New Roman"/>
+          <w:color w:val="000000"/>
+          <w:kern w:val="0"/>
+          <w:sz w:val="22"/>
+          <w:szCs w:val="22"/>
+          <w14:ligatures w14:val="none"/>
+        </w:rPr>
+        <w:t xml:space="preserve"> for detailed sources on plant traits).</w:t>
+      </w:r>
+      <w:r>
+        <w:rPr>
+          <w:rFonts w:ascii="Times New Roman" w:eastAsia="Times New Roman" w:hAnsi="Times New Roman" w:cs="Times New Roman"/>
+          <w:color w:val="000000"/>
+          <w:kern w:val="0"/>
+          <w:sz w:val="22"/>
+          <w:szCs w:val="22"/>
+          <w14:ligatures w14:val="none"/>
+        </w:rPr>
+        <w:t xml:space="preserve"> In total, </w:t>
+      </w:r>
+      <w:r>
+        <w:rPr>
+          <w:rFonts w:ascii="Times New Roman" w:eastAsia="Times New Roman" w:hAnsi="Times New Roman" w:cs="Times New Roman"/>
+          <w:color w:val="000000"/>
+          <w:kern w:val="0"/>
+          <w:sz w:val="22"/>
+          <w:szCs w:val="22"/>
+          <w14:ligatures w14:val="none"/>
+        </w:rPr>
+        <w:t>three of these</w:t>
+      </w:r>
+      <w:r>
+        <w:rPr>
+          <w:rFonts w:ascii="Times New Roman" w:eastAsia="Times New Roman" w:hAnsi="Times New Roman" w:cs="Times New Roman"/>
+          <w:color w:val="000000"/>
+          <w:kern w:val="0"/>
+          <w:sz w:val="22"/>
+          <w:szCs w:val="22"/>
+          <w14:ligatures w14:val="none"/>
+        </w:rPr>
+        <w:t xml:space="preserve"> traits represent the leaf-height-seed (LHS) plant ecology strategy scheme</w:t>
+      </w:r>
+      <w:r>
+        <w:rPr>
+          <w:rFonts w:ascii="Times New Roman" w:eastAsia="Times New Roman" w:hAnsi="Times New Roman" w:cs="Times New Roman"/>
+          <w:color w:val="000000"/>
+          <w:kern w:val="0"/>
+          <w:sz w:val="22"/>
+          <w:szCs w:val="22"/>
+          <w14:ligatures w14:val="none"/>
+        </w:rPr>
+        <w:t xml:space="preserve">. The LHS scheme provides a framework for understanding how plants allocate resources to growth, competition, and reproduction through variations in these three traits </w:t>
+      </w:r>
+      <w:r>
+        <w:rPr>
+          <w:rFonts w:ascii="Times New Roman" w:eastAsia="Times New Roman" w:hAnsi="Times New Roman" w:cs="Times New Roman"/>
+          <w:color w:val="000000"/>
+          <w:kern w:val="0"/>
+          <w:sz w:val="22"/>
+          <w:szCs w:val="22"/>
+          <w14:ligatures w14:val="none"/>
+        </w:rPr>
+        <w:t>(</w:t>
+      </w:r>
+      <w:commentRangeStart w:id="1"/>
+      <w:r>
+        <w:rPr>
+          <w:rFonts w:ascii="Times New Roman" w:eastAsia="Times New Roman" w:hAnsi="Times New Roman" w:cs="Times New Roman"/>
+          <w:color w:val="000000"/>
+          <w:kern w:val="0"/>
+          <w:sz w:val="22"/>
+          <w:szCs w:val="22"/>
+          <w14:ligatures w14:val="none"/>
+        </w:rPr>
+        <w:t>Westoby 1991</w:t>
+      </w:r>
+      <w:commentRangeEnd w:id="1"/>
+      <w:r>
+        <w:rPr>
+          <w:rStyle w:val="CommentReference"/>
+        </w:rPr>
+        <w:commentReference w:id="1"/>
+      </w:r>
+      <w:r>
+        <w:rPr>
+          <w:rFonts w:ascii="Times New Roman" w:eastAsia="Times New Roman" w:hAnsi="Times New Roman" w:cs="Times New Roman"/>
+          <w:color w:val="000000"/>
+          <w:kern w:val="0"/>
+          <w:sz w:val="22"/>
+          <w:szCs w:val="22"/>
+          <w14:ligatures w14:val="none"/>
+        </w:rPr>
+        <w:t>).</w:t>
+      </w:r>
+      <w:r>
+        <w:rPr>
+          <w:rFonts w:ascii="Times New Roman" w:eastAsia="Times New Roman" w:hAnsi="Times New Roman" w:cs="Times New Roman"/>
+          <w:color w:val="000000"/>
+          <w:kern w:val="0"/>
+          <w:sz w:val="22"/>
+          <w:szCs w:val="22"/>
+          <w14:ligatures w14:val="none"/>
+        </w:rPr>
+        <w:t xml:space="preserve"> SLA represents a variation along the leaf economics spectrum and indicates a plant’s ability to respond to opportunities of rapid growth (</w:t>
+      </w:r>
+      <w:commentRangeStart w:id="2"/>
+      <w:r>
+        <w:rPr>
+          <w:rFonts w:ascii="Times New Roman" w:eastAsia="Times New Roman" w:hAnsi="Times New Roman" w:cs="Times New Roman"/>
+          <w:color w:val="000000"/>
+          <w:kern w:val="0"/>
+          <w:sz w:val="22"/>
+          <w:szCs w:val="22"/>
+          <w14:ligatures w14:val="none"/>
+        </w:rPr>
+        <w:t>Reich et al. 1999</w:t>
+      </w:r>
+      <w:commentRangeEnd w:id="2"/>
+      <w:r>
+        <w:rPr>
+          <w:rStyle w:val="CommentReference"/>
+        </w:rPr>
+        <w:commentReference w:id="2"/>
+      </w:r>
+      <w:r>
+        <w:rPr>
+          <w:rFonts w:ascii="Times New Roman" w:eastAsia="Times New Roman" w:hAnsi="Times New Roman" w:cs="Times New Roman"/>
+          <w:color w:val="000000"/>
+          <w:kern w:val="0"/>
+          <w:sz w:val="22"/>
+          <w:szCs w:val="22"/>
+          <w14:ligatures w14:val="none"/>
+        </w:rPr>
+        <w:t xml:space="preserve">). Plant height at maturity is related </w:t>
+      </w:r>
+      <w:r>
+        <w:rPr>
+          <w:rFonts w:ascii="Times New Roman" w:eastAsia="Times New Roman" w:hAnsi="Times New Roman" w:cs="Times New Roman"/>
+          <w:color w:val="000000"/>
+          <w:kern w:val="0"/>
+          <w:sz w:val="22"/>
+          <w:szCs w:val="22"/>
+          <w14:ligatures w14:val="none"/>
+        </w:rPr>
+        <w:lastRenderedPageBreak/>
+        <w:t>to competitive ability and fecundity (</w:t>
+      </w:r>
+      <w:commentRangeStart w:id="3"/>
+      <w:r>
+        <w:rPr>
+          <w:rFonts w:ascii="Times New Roman" w:eastAsia="Times New Roman" w:hAnsi="Times New Roman" w:cs="Times New Roman"/>
+          <w:color w:val="000000"/>
+          <w:kern w:val="0"/>
+          <w:sz w:val="22"/>
+          <w:szCs w:val="22"/>
+          <w14:ligatures w14:val="none"/>
+        </w:rPr>
+        <w:t>Keddy &amp; Shipley 1989</w:t>
+      </w:r>
+      <w:commentRangeEnd w:id="3"/>
+      <w:r>
+        <w:rPr>
+          <w:rStyle w:val="CommentReference"/>
+        </w:rPr>
+        <w:commentReference w:id="3"/>
+      </w:r>
+      <w:r>
+        <w:rPr>
+          <w:rFonts w:ascii="Times New Roman" w:eastAsia="Times New Roman" w:hAnsi="Times New Roman" w:cs="Times New Roman"/>
+          <w:color w:val="000000"/>
+          <w:kern w:val="0"/>
+          <w:sz w:val="22"/>
+          <w:szCs w:val="22"/>
+          <w14:ligatures w14:val="none"/>
+        </w:rPr>
+        <w:t>). Seed mass reflections variation in dispersal abilities and seedling survivorship (</w:t>
+      </w:r>
+      <w:commentRangeStart w:id="4"/>
+      <w:r>
+        <w:rPr>
+          <w:rFonts w:ascii="Times New Roman" w:eastAsia="Times New Roman" w:hAnsi="Times New Roman" w:cs="Times New Roman"/>
+          <w:color w:val="000000"/>
+          <w:kern w:val="0"/>
+          <w:sz w:val="22"/>
+          <w:szCs w:val="22"/>
+          <w14:ligatures w14:val="none"/>
+        </w:rPr>
+        <w:t>Westoby, Leishman, &amp; Lord 1996</w:t>
+      </w:r>
+      <w:commentRangeEnd w:id="4"/>
+      <w:r>
+        <w:rPr>
+          <w:rStyle w:val="CommentReference"/>
+        </w:rPr>
+        <w:commentReference w:id="4"/>
+      </w:r>
+      <w:r>
+        <w:rPr>
+          <w:rFonts w:ascii="Times New Roman" w:eastAsia="Times New Roman" w:hAnsi="Times New Roman" w:cs="Times New Roman"/>
+          <w:color w:val="000000"/>
+          <w:kern w:val="0"/>
+          <w:sz w:val="22"/>
+          <w:szCs w:val="22"/>
+          <w14:ligatures w14:val="none"/>
+        </w:rPr>
+        <w:t>).</w:t>
+      </w:r>
+      <w:r>
+        <w:rPr>
+          <w:rFonts w:ascii="Times New Roman" w:eastAsia="Times New Roman" w:hAnsi="Times New Roman" w:cs="Times New Roman"/>
+          <w:color w:val="000000"/>
+          <w:kern w:val="0"/>
+          <w:sz w:val="22"/>
+          <w:szCs w:val="22"/>
+          <w14:ligatures w14:val="none"/>
+        </w:rPr>
+        <w:t xml:space="preserve"> </w:t>
+      </w:r>
+      <w:r>
+        <w:rPr>
+          <w:rFonts w:ascii="Times New Roman" w:eastAsia="Times New Roman" w:hAnsi="Times New Roman" w:cs="Times New Roman"/>
+          <w:color w:val="000000"/>
+          <w:kern w:val="0"/>
+          <w:sz w:val="22"/>
+          <w:szCs w:val="22"/>
+          <w14:ligatures w14:val="none"/>
+        </w:rPr>
+        <w:t>Resprouting ability was included to capture an important axis of fire response</w:t>
+      </w:r>
+      <w:r>
+        <w:rPr>
+          <w:rFonts w:ascii="Times New Roman" w:eastAsia="Times New Roman" w:hAnsi="Times New Roman" w:cs="Times New Roman"/>
+          <w:color w:val="000000"/>
+          <w:kern w:val="0"/>
+          <w:sz w:val="22"/>
+          <w:szCs w:val="22"/>
+          <w14:ligatures w14:val="none"/>
+        </w:rPr>
+        <w:t xml:space="preserve"> that relates to species persistence and biomass allocation (</w:t>
+      </w:r>
+      <w:commentRangeStart w:id="5"/>
+      <w:r>
+        <w:rPr>
+          <w:rFonts w:ascii="Times New Roman" w:eastAsia="Times New Roman" w:hAnsi="Times New Roman" w:cs="Times New Roman"/>
+          <w:color w:val="000000"/>
+          <w:kern w:val="0"/>
+          <w:sz w:val="22"/>
+          <w:szCs w:val="22"/>
+          <w14:ligatures w14:val="none"/>
+        </w:rPr>
+        <w:t>Clarke et al. 2012</w:t>
+      </w:r>
+      <w:commentRangeEnd w:id="5"/>
+      <w:r>
+        <w:rPr>
+          <w:rStyle w:val="CommentReference"/>
+        </w:rPr>
+        <w:commentReference w:id="5"/>
+      </w:r>
+      <w:r>
+        <w:rPr>
+          <w:rFonts w:ascii="Times New Roman" w:eastAsia="Times New Roman" w:hAnsi="Times New Roman" w:cs="Times New Roman"/>
+          <w:color w:val="000000"/>
+          <w:kern w:val="0"/>
+          <w:sz w:val="22"/>
+          <w:szCs w:val="22"/>
+          <w14:ligatures w14:val="none"/>
+        </w:rPr>
+        <w:t xml:space="preserve">; </w:t>
+      </w:r>
+      <w:commentRangeStart w:id="6"/>
+      <w:proofErr w:type="spellStart"/>
+      <w:r>
+        <w:rPr>
+          <w:rFonts w:ascii="Times New Roman" w:eastAsia="Times New Roman" w:hAnsi="Times New Roman" w:cs="Times New Roman"/>
+          <w:color w:val="000000"/>
+          <w:kern w:val="0"/>
+          <w:sz w:val="22"/>
+          <w:szCs w:val="22"/>
+          <w14:ligatures w14:val="none"/>
+        </w:rPr>
+        <w:t>Poorter</w:t>
+      </w:r>
+      <w:proofErr w:type="spellEnd"/>
+      <w:r>
+        <w:rPr>
+          <w:rFonts w:ascii="Times New Roman" w:eastAsia="Times New Roman" w:hAnsi="Times New Roman" w:cs="Times New Roman"/>
+          <w:color w:val="000000"/>
+          <w:kern w:val="0"/>
+          <w:sz w:val="22"/>
+          <w:szCs w:val="22"/>
+          <w14:ligatures w14:val="none"/>
+        </w:rPr>
+        <w:t xml:space="preserve"> et al. 2011</w:t>
+      </w:r>
+      <w:commentRangeEnd w:id="6"/>
+      <w:r>
+        <w:rPr>
+          <w:rStyle w:val="CommentReference"/>
+        </w:rPr>
+        <w:commentReference w:id="6"/>
+      </w:r>
+      <w:r>
+        <w:rPr>
+          <w:rFonts w:ascii="Times New Roman" w:eastAsia="Times New Roman" w:hAnsi="Times New Roman" w:cs="Times New Roman"/>
+          <w:color w:val="000000"/>
+          <w:kern w:val="0"/>
+          <w:sz w:val="22"/>
+          <w:szCs w:val="22"/>
+          <w14:ligatures w14:val="none"/>
+        </w:rPr>
+        <w:t>)</w:t>
+      </w:r>
+    </w:p>
+    <w:p>
+      <w:pPr>
+        <w:spacing w:after="0" w:line="480" w:lineRule="auto"/>
+        <w:ind w:firstLine="720"/>
+        <w:rPr>
+          <w:rFonts w:ascii="Times New Roman" w:eastAsia="Times New Roman" w:hAnsi="Times New Roman" w:cs="Times New Roman"/>
+          <w:color w:val="000000"/>
+          <w:kern w:val="0"/>
+          <w:sz w:val="22"/>
+          <w:szCs w:val="22"/>
+          <w14:ligatures w14:val="none"/>
+        </w:rPr>
+      </w:pPr>
+      <w:r>
+        <w:rPr>
+          <w:rFonts w:ascii="Times New Roman" w:eastAsia="Times New Roman" w:hAnsi="Times New Roman" w:cs="Times New Roman"/>
+          <w:color w:val="000000"/>
+          <w:kern w:val="0"/>
+          <w:sz w:val="22"/>
+          <w:szCs w:val="22"/>
+          <w14:ligatures w14:val="none"/>
+        </w:rPr>
+        <w:t>Only one trait value could not be found for a species or a close congener (</w:t>
+      </w:r>
+      <w:proofErr w:type="spellStart"/>
       <w:r>
         <w:rPr>
           <w:rFonts w:ascii="Times New Roman" w:eastAsia="Times New Roman" w:hAnsi="Times New Roman" w:cs="Times New Roman"/>
@@ -896,9 +1724,8 @@
           <w:szCs w:val="22"/>
           <w14:ligatures w14:val="none"/>
         </w:rPr>
-        <w:t xml:space="preserve">Linum </w:t>
-      </w:r>
-      <w:proofErr w:type="spellStart"/>
+        <w:t>C</w:t>
+      </w:r>
       <w:r>
         <w:rPr>
           <w:rFonts w:ascii="Times New Roman" w:eastAsia="Times New Roman" w:hAnsi="Times New Roman" w:cs="Times New Roman"/>
@@ -910,20 +1737,9 @@
           <w:szCs w:val="22"/>
           <w14:ligatures w14:val="none"/>
         </w:rPr>
-        <w:t>neomexicana</w:t>
+        <w:t>oligania</w:t>
       </w:r>
       <w:proofErr w:type="spellEnd"/>
-      <w:r>
-        <w:rPr>
-          <w:rFonts w:ascii="Times New Roman" w:eastAsia="Times New Roman" w:hAnsi="Times New Roman" w:cs="Times New Roman"/>
-          <w:color w:val="000000"/>
-          <w:kern w:val="0"/>
-          <w:sz w:val="22"/>
-          <w:szCs w:val="22"/>
-          <w14:ligatures w14:val="none"/>
-        </w:rPr>
-        <w:t xml:space="preserve"> were calculated as the average trait values for all </w:t>
-      </w:r>
       <w:r>
         <w:rPr>
           <w:rFonts w:ascii="Times New Roman" w:eastAsia="Times New Roman" w:hAnsi="Times New Roman" w:cs="Times New Roman"/>
@@ -935,18 +1751,18 @@
           <w:szCs w:val="22"/>
           <w14:ligatures w14:val="none"/>
         </w:rPr>
-        <w:t>Linum</w:t>
-      </w:r>
-      <w:r>
-        <w:rPr>
-          <w:rFonts w:ascii="Times New Roman" w:eastAsia="Times New Roman" w:hAnsi="Times New Roman" w:cs="Times New Roman"/>
-          <w:color w:val="000000"/>
-          <w:kern w:val="0"/>
-          <w:sz w:val="22"/>
-          <w:szCs w:val="22"/>
-          <w14:ligatures w14:val="none"/>
-        </w:rPr>
-        <w:t xml:space="preserve"> species in Laughlin et al. (2010)) or the average trait value for the observed plant family (n = 6 species) See Appendix S1: Table S3 for the detailed trait table.</w:t>
+        <w:t xml:space="preserve"> angustifolia</w:t>
+      </w:r>
+      <w:r>
+        <w:rPr>
+          <w:rFonts w:ascii="Times New Roman" w:eastAsia="Times New Roman" w:hAnsi="Times New Roman" w:cs="Times New Roman"/>
+          <w:color w:val="000000"/>
+          <w:kern w:val="0"/>
+          <w:sz w:val="22"/>
+          <w:szCs w:val="22"/>
+          <w14:ligatures w14:val="none"/>
+        </w:rPr>
+        <w:t>, seed mass). We used the average seed mass of all species included in the species list as a substitute. See Appendix S1: Table S2 for a detailed trait table.</w:t>
       </w:r>
     </w:p>
     <w:p>
@@ -967,6 +1783,8 @@
         <w:spacing w:after="0" w:line="480" w:lineRule="auto"/>
         <w:rPr>
           <w:rFonts w:ascii="Times New Roman" w:eastAsia="Times New Roman" w:hAnsi="Times New Roman" w:cs="Times New Roman"/>
+          <w:i/>
+          <w:iCs/>
           <w:color w:val="000000"/>
           <w:kern w:val="0"/>
           <w:sz w:val="22"/>
@@ -977,58 +1795,341 @@
       <w:r>
         <w:rPr>
           <w:rFonts w:ascii="Times New Roman" w:eastAsia="Times New Roman" w:hAnsi="Times New Roman" w:cs="Times New Roman"/>
-          <w:color w:val="000000"/>
-          <w:kern w:val="0"/>
-          <w:sz w:val="22"/>
-          <w:szCs w:val="22"/>
-          <w14:ligatures w14:val="none"/>
-        </w:rPr>
-        <w:t>References</w:t>
+          <w:i/>
+          <w:iCs/>
+          <w:color w:val="000000"/>
+          <w:kern w:val="0"/>
+          <w:sz w:val="22"/>
+          <w:szCs w:val="22"/>
+          <w14:ligatures w14:val="none"/>
+        </w:rPr>
+        <w:t>Statistical Analyses</w:t>
       </w:r>
     </w:p>
     <w:p>
       <w:pPr>
         <w:spacing w:after="0" w:line="480" w:lineRule="auto"/>
         <w:rPr>
-          <w:rFonts w:ascii="Times New Roman" w:hAnsi="Times New Roman" w:cs="Times New Roman"/>
-          <w:sz w:val="22"/>
-          <w:szCs w:val="22"/>
+          <w:rFonts w:ascii="Times New Roman" w:eastAsia="Times New Roman" w:hAnsi="Times New Roman" w:cs="Times New Roman"/>
+          <w:color w:val="000000"/>
+          <w:kern w:val="0"/>
+          <w:sz w:val="22"/>
+          <w:szCs w:val="22"/>
+          <w14:ligatures w14:val="none"/>
         </w:rPr>
       </w:pPr>
       <w:r>
         <w:rPr>
-          <w:rFonts w:ascii="Times New Roman" w:hAnsi="Times New Roman" w:cs="Times New Roman"/>
-          <w:sz w:val="22"/>
-          <w:szCs w:val="22"/>
-        </w:rPr>
-        <w:t xml:space="preserve">USDA Forest Service. (2019) Museum Fire Incident Information </w:t>
-      </w:r>
-      <w:r>
-        <w:rPr>
-          <w:rFonts w:ascii="Times New Roman" w:hAnsi="Times New Roman" w:cs="Times New Roman"/>
-          <w:sz w:val="22"/>
-          <w:szCs w:val="22"/>
-        </w:rPr>
-        <w:t xml:space="preserve">[WWW Document]. Available from: </w:t>
-      </w:r>
-      <w:hyperlink r:id="rId4" w:history="1">
-        <w:r>
-          <w:rPr>
-            <w:rStyle w:val="Hyperlink"/>
-            <w:rFonts w:ascii="Times New Roman" w:hAnsi="Times New Roman" w:cs="Times New Roman"/>
-            <w:sz w:val="22"/>
-            <w:szCs w:val="22"/>
-          </w:rPr>
-          <w:t>https://inciweb.nwcg.gov/incident/6450</w:t>
-        </w:r>
-      </w:hyperlink>
-      <w:r>
-        <w:rPr>
-          <w:rFonts w:ascii="Times New Roman" w:hAnsi="Times New Roman" w:cs="Times New Roman"/>
-          <w:sz w:val="22"/>
-          <w:szCs w:val="22"/>
-        </w:rPr>
-        <w:t xml:space="preserve"> [Accessed 12th April 2025].</w:t>
+          <w:rFonts w:ascii="Times New Roman" w:eastAsia="Times New Roman" w:hAnsi="Times New Roman" w:cs="Times New Roman"/>
+          <w:color w:val="000000"/>
+          <w:kern w:val="0"/>
+          <w:sz w:val="22"/>
+          <w:szCs w:val="22"/>
+          <w14:ligatures w14:val="none"/>
+        </w:rPr>
+        <w:t>All analyses were conducted using R version 4</w:t>
+      </w:r>
+      <w:r>
+        <w:rPr>
+          <w:rFonts w:ascii="Times New Roman" w:eastAsia="Times New Roman" w:hAnsi="Times New Roman" w:cs="Times New Roman"/>
+          <w:color w:val="000000"/>
+          <w:kern w:val="0"/>
+          <w:sz w:val="22"/>
+          <w:szCs w:val="22"/>
+          <w14:ligatures w14:val="none"/>
+        </w:rPr>
+        <w:t>.5.0 (</w:t>
+      </w:r>
+      <w:commentRangeStart w:id="7"/>
+      <w:r>
+        <w:rPr>
+          <w:rFonts w:ascii="Times New Roman" w:eastAsia="Times New Roman" w:hAnsi="Times New Roman" w:cs="Times New Roman"/>
+          <w:color w:val="000000"/>
+          <w:kern w:val="0"/>
+          <w:sz w:val="22"/>
+          <w:szCs w:val="22"/>
+          <w14:ligatures w14:val="none"/>
+        </w:rPr>
+        <w:t>R Core Team 2022</w:t>
+      </w:r>
+      <w:commentRangeEnd w:id="7"/>
+      <w:r>
+        <w:rPr>
+          <w:rStyle w:val="CommentReference"/>
+        </w:rPr>
+        <w:commentReference w:id="7"/>
+      </w:r>
+      <w:r>
+        <w:rPr>
+          <w:rFonts w:ascii="Times New Roman" w:eastAsia="Times New Roman" w:hAnsi="Times New Roman" w:cs="Times New Roman"/>
+          <w:color w:val="000000"/>
+          <w:kern w:val="0"/>
+          <w:sz w:val="22"/>
+          <w:szCs w:val="22"/>
+          <w14:ligatures w14:val="none"/>
+        </w:rPr>
+        <w:t>)</w:t>
+      </w:r>
+    </w:p>
+    <w:p>
+      <w:pPr>
+        <w:spacing w:after="0" w:line="480" w:lineRule="auto"/>
+        <w:rPr>
+          <w:rFonts w:ascii="Times New Roman" w:eastAsia="Times New Roman" w:hAnsi="Times New Roman" w:cs="Times New Roman"/>
+          <w:color w:val="000000"/>
+          <w:kern w:val="0"/>
+          <w:sz w:val="22"/>
+          <w:szCs w:val="22"/>
+          <w14:ligatures w14:val="none"/>
+        </w:rPr>
+      </w:pPr>
+    </w:p>
+    <w:p>
+      <w:pPr>
+        <w:spacing w:after="0" w:line="480" w:lineRule="auto"/>
+        <w:rPr>
+          <w:rFonts w:ascii="Times New Roman" w:eastAsia="Times New Roman" w:hAnsi="Times New Roman" w:cs="Times New Roman"/>
+          <w:color w:val="000000"/>
+          <w:kern w:val="0"/>
+          <w:sz w:val="22"/>
+          <w:szCs w:val="22"/>
+          <w14:ligatures w14:val="none"/>
+        </w:rPr>
+      </w:pPr>
+    </w:p>
+    <w:p>
+      <w:pPr>
+        <w:spacing w:after="0" w:line="480" w:lineRule="auto"/>
+        <w:rPr>
+          <w:rFonts w:ascii="Times New Roman" w:eastAsia="Times New Roman" w:hAnsi="Times New Roman" w:cs="Times New Roman"/>
+          <w:color w:val="000000"/>
+          <w:kern w:val="0"/>
+          <w:sz w:val="22"/>
+          <w:szCs w:val="22"/>
+          <w14:ligatures w14:val="none"/>
+        </w:rPr>
+      </w:pPr>
+    </w:p>
+    <w:p>
+      <w:pPr>
+        <w:rPr>
+          <w:rFonts w:ascii="Times New Roman" w:eastAsia="Times New Roman" w:hAnsi="Times New Roman" w:cs="Times New Roman"/>
+          <w:color w:val="000000"/>
+          <w:kern w:val="0"/>
+          <w:sz w:val="22"/>
+          <w:szCs w:val="22"/>
+          <w14:ligatures w14:val="none"/>
+        </w:rPr>
+      </w:pPr>
+      <w:r>
+        <w:rPr>
+          <w:rFonts w:ascii="Times New Roman" w:eastAsia="Times New Roman" w:hAnsi="Times New Roman" w:cs="Times New Roman"/>
+          <w:color w:val="000000"/>
+          <w:kern w:val="0"/>
+          <w:sz w:val="22"/>
+          <w:szCs w:val="22"/>
+          <w14:ligatures w14:val="none"/>
+        </w:rPr>
+        <w:br w:type="page"/>
+      </w:r>
+    </w:p>
+    <w:p>
+      <w:pPr>
+        <w:spacing w:after="0" w:line="480" w:lineRule="auto"/>
+        <w:rPr>
+          <w:rFonts w:ascii="Times New Roman" w:eastAsia="Times New Roman" w:hAnsi="Times New Roman" w:cs="Times New Roman"/>
+          <w:color w:val="000000"/>
+          <w:kern w:val="0"/>
+          <w:sz w:val="22"/>
+          <w:szCs w:val="22"/>
+          <w14:ligatures w14:val="none"/>
+        </w:rPr>
+      </w:pPr>
+      <w:r>
+        <w:rPr>
+          <w:rFonts w:ascii="Times New Roman" w:eastAsia="Times New Roman" w:hAnsi="Times New Roman" w:cs="Times New Roman"/>
+          <w:color w:val="000000"/>
+          <w:kern w:val="0"/>
+          <w:sz w:val="22"/>
+          <w:szCs w:val="22"/>
+          <w14:ligatures w14:val="none"/>
+        </w:rPr>
+        <w:lastRenderedPageBreak/>
+        <w:t>Appendix</w:t>
+      </w:r>
+    </w:p>
+    <w:p>
+      <w:pPr>
+        <w:spacing w:after="0" w:line="480" w:lineRule="auto"/>
+        <w:rPr>
+          <w:rFonts w:ascii="Times New Roman" w:eastAsia="Times New Roman" w:hAnsi="Times New Roman" w:cs="Times New Roman"/>
+          <w:color w:val="000000"/>
+          <w:kern w:val="0"/>
+          <w:sz w:val="22"/>
+          <w:szCs w:val="22"/>
+          <w14:ligatures w14:val="none"/>
+        </w:rPr>
+      </w:pPr>
+      <w:r>
+        <w:rPr>
+          <w:rFonts w:ascii="Times New Roman" w:eastAsia="Times New Roman" w:hAnsi="Times New Roman" w:cs="Times New Roman"/>
+          <w:color w:val="000000"/>
+          <w:kern w:val="0"/>
+          <w:sz w:val="22"/>
+          <w:szCs w:val="22"/>
+          <w:highlight w:val="yellow"/>
+          <w14:ligatures w14:val="none"/>
+        </w:rPr>
+        <w:t>Appendix S1: Table S</w:t>
+      </w:r>
+      <w:r>
+        <w:rPr>
+          <w:rFonts w:ascii="Times New Roman" w:eastAsia="Times New Roman" w:hAnsi="Times New Roman" w:cs="Times New Roman"/>
+          <w:color w:val="000000"/>
+          <w:kern w:val="0"/>
+          <w:sz w:val="22"/>
+          <w:szCs w:val="22"/>
+          <w:highlight w:val="yellow"/>
+          <w14:ligatures w14:val="none"/>
+        </w:rPr>
+        <w:t>1</w:t>
+      </w:r>
+      <w:r>
+        <w:rPr>
+          <w:rFonts w:ascii="Times New Roman" w:eastAsia="Times New Roman" w:hAnsi="Times New Roman" w:cs="Times New Roman"/>
+          <w:color w:val="000000"/>
+          <w:kern w:val="0"/>
+          <w:sz w:val="22"/>
+          <w:szCs w:val="22"/>
+          <w14:ligatures w14:val="none"/>
+        </w:rPr>
+        <w:t xml:space="preserve"> </w:t>
+      </w:r>
+      <w:r>
+        <w:rPr>
+          <w:rFonts w:ascii="Times New Roman" w:eastAsia="Times New Roman" w:hAnsi="Times New Roman" w:cs="Times New Roman"/>
+          <w:color w:val="000000"/>
+          <w:kern w:val="0"/>
+          <w:sz w:val="22"/>
+          <w:szCs w:val="22"/>
+          <w14:ligatures w14:val="none"/>
+        </w:rPr>
+        <w:t xml:space="preserve">- </w:t>
+      </w:r>
+      <w:r>
+        <w:rPr>
+          <w:rFonts w:ascii="Times New Roman" w:eastAsia="Times New Roman" w:hAnsi="Times New Roman" w:cs="Times New Roman"/>
+          <w:color w:val="000000"/>
+          <w:kern w:val="0"/>
+          <w:sz w:val="22"/>
+          <w:szCs w:val="22"/>
+          <w14:ligatures w14:val="none"/>
+        </w:rPr>
+        <w:t>annual weather data.</w:t>
+      </w:r>
+      <w:commentRangeStart w:id="8"/>
+      <w:commentRangeEnd w:id="8"/>
+      <w:r>
+        <w:rPr>
+          <w:rStyle w:val="CommentReference"/>
+        </w:rPr>
+        <w:commentReference w:id="8"/>
+      </w:r>
+    </w:p>
+    <w:p>
+      <w:pPr>
+        <w:spacing w:after="0" w:line="480" w:lineRule="auto"/>
+        <w:rPr>
+          <w:rFonts w:ascii="Times New Roman" w:eastAsia="Times New Roman" w:hAnsi="Times New Roman" w:cs="Times New Roman"/>
+          <w:color w:val="000000"/>
+          <w:kern w:val="0"/>
+          <w:sz w:val="22"/>
+          <w:szCs w:val="22"/>
+          <w14:ligatures w14:val="none"/>
+        </w:rPr>
+      </w:pPr>
+      <w:r>
+        <w:rPr>
+          <w:rFonts w:ascii="Times New Roman" w:eastAsia="Times New Roman" w:hAnsi="Times New Roman" w:cs="Times New Roman"/>
+          <w:color w:val="000000"/>
+          <w:kern w:val="0"/>
+          <w:sz w:val="22"/>
+          <w:szCs w:val="22"/>
+          <w14:ligatures w14:val="none"/>
+        </w:rPr>
+        <w:t>Appendix S1: Table S2 – species pool</w:t>
+      </w:r>
+    </w:p>
+    <w:p>
+      <w:pPr>
+        <w:spacing w:after="0" w:line="480" w:lineRule="auto"/>
+        <w:rPr>
+          <w:rFonts w:ascii="Times New Roman" w:eastAsia="Times New Roman" w:hAnsi="Times New Roman" w:cs="Times New Roman"/>
+          <w:color w:val="000000"/>
+          <w:kern w:val="0"/>
+          <w:sz w:val="22"/>
+          <w:szCs w:val="22"/>
+          <w14:ligatures w14:val="none"/>
+        </w:rPr>
+      </w:pPr>
+      <w:r>
+        <w:rPr>
+          <w:rFonts w:ascii="Times New Roman" w:eastAsia="Times New Roman" w:hAnsi="Times New Roman" w:cs="Times New Roman"/>
+          <w:color w:val="000000"/>
+          <w:kern w:val="0"/>
+          <w:sz w:val="22"/>
+          <w:szCs w:val="22"/>
+          <w14:ligatures w14:val="none"/>
+        </w:rPr>
+        <w:t>Appendix S1: Table S3</w:t>
+      </w:r>
+      <w:r>
+        <w:rPr>
+          <w:rFonts w:ascii="Times New Roman" w:eastAsia="Times New Roman" w:hAnsi="Times New Roman" w:cs="Times New Roman"/>
+          <w:color w:val="000000"/>
+          <w:kern w:val="0"/>
+          <w:sz w:val="22"/>
+          <w:szCs w:val="22"/>
+          <w14:ligatures w14:val="none"/>
+        </w:rPr>
+        <w:t xml:space="preserve"> – plant trait sources</w:t>
+      </w:r>
+    </w:p>
+    <w:p>
+      <w:pPr>
+        <w:spacing w:after="0" w:line="480" w:lineRule="auto"/>
+        <w:rPr>
+          <w:rFonts w:ascii="Times New Roman" w:eastAsia="Times New Roman" w:hAnsi="Times New Roman" w:cs="Times New Roman"/>
+          <w:color w:val="000000"/>
+          <w:kern w:val="0"/>
+          <w:sz w:val="22"/>
+          <w:szCs w:val="22"/>
+          <w14:ligatures w14:val="none"/>
+        </w:rPr>
+      </w:pPr>
+    </w:p>
+    <w:p>
+      <w:pPr>
+        <w:spacing w:after="0" w:line="480" w:lineRule="auto"/>
+        <w:rPr>
+          <w:rFonts w:ascii="Times New Roman" w:eastAsia="Times New Roman" w:hAnsi="Times New Roman" w:cs="Times New Roman"/>
+          <w:color w:val="000000"/>
+          <w:kern w:val="0"/>
+          <w:sz w:val="22"/>
+          <w:szCs w:val="22"/>
+          <w14:ligatures w14:val="none"/>
+        </w:rPr>
+      </w:pPr>
+      <w:r>
+        <w:rPr>
+          <w:rFonts w:ascii="Times New Roman" w:eastAsia="Times New Roman" w:hAnsi="Times New Roman" w:cs="Times New Roman"/>
+          <w:color w:val="000000"/>
+          <w:kern w:val="0"/>
+          <w:sz w:val="22"/>
+          <w:szCs w:val="22"/>
+          <w14:ligatures w14:val="none"/>
+        </w:rPr>
+        <w:t>References</w:t>
       </w:r>
     </w:p>
     <w:sectPr>
@@ -1039,6 +2140,252 @@
     </w:sectPr>
   </w:body>
 </w:document>
+</file>
+
+<file path=word/comments.xml><?xml version="1.0" encoding="utf-8"?>
+<w:comments xmlns:wpc="http://schemas.microsoft.com/office/word/2010/wordprocessingCanvas" xmlns:cx="http://schemas.microsoft.com/office/drawing/2014/chartex" xmlns:cx1="http://schemas.microsoft.com/office/drawing/2015/9/8/chartex" xmlns:cx2="http://schemas.microsoft.com/office/drawing/2015/10/21/chartex" xmlns:cx3="http://schemas.microsoft.com/office/drawing/2016/5/9/chartex" xmlns:cx4="http://schemas.microsoft.com/office/drawing/2016/5/10/chartex" xmlns:cx5="http://schemas.microsoft.com/office/drawing/2016/5/11/chartex" xmlns:cx6="http://schemas.microsoft.com/office/drawing/2016/5/12/chartex" xmlns:cx7="http://schemas.microsoft.com/office/drawing/2016/5/13/chartex" xmlns:cx8="http://schemas.microsoft.com/office/drawing/2016/5/14/chartex" xmlns:mc="http://schemas.openxmlformats.org/markup-compatibility/2006" xmlns:aink="http://schemas.microsoft.com/office/drawing/2016/ink" xmlns:am3d="http://schemas.microsoft.com/office/drawing/2017/model3d" xmlns:o="urn:schemas-microsoft-com:office:office" xmlns:oel="http://schemas.microsoft.com/office/2019/extlst" xmlns:r="http://schemas.openxmlformats.org/officeDocument/2006/relationships" xmlns:m="http://schemas.openxmlformats.org/officeDocument/2006/math" xmlns:v="urn:schemas-microsoft-com:vml" xmlns:wp14="http://schemas.microsoft.com/office/word/2010/wordprocessingDrawing" xmlns:wp="http://schemas.openxmlformats.org/drawingml/2006/wordprocessingDrawing" xmlns:w10="urn:schemas-microsoft-com:office:word" xmlns:w="http://schemas.openxmlformats.org/wordprocessingml/2006/main" xmlns:w14="http://schemas.microsoft.com/office/word/2010/wordml" xmlns:w15="http://schemas.microsoft.com/office/word/2012/wordml" xmlns:w16cex="http://schemas.microsoft.com/office/word/2018/wordml/cex" xmlns:w16cid="http://schemas.microsoft.com/office/word/2016/wordml/cid" xmlns:w16="http://schemas.microsoft.com/office/word/2018/wordml" xmlns:w16du="http://schemas.microsoft.com/office/word/2023/wordml/word16du" xmlns:w16sdtdh="http://schemas.microsoft.com/office/word/2020/wordml/sdtdatahash" xmlns:w16sdtfl="http://schemas.microsoft.com/office/word/2024/wordml/sdtformatlock" xmlns:w16se="http://schemas.microsoft.com/office/word/2015/wordml/symex" xmlns:wpg="http://schemas.microsoft.com/office/word/2010/wordprocessingGroup" xmlns:wpi="http://schemas.microsoft.com/office/word/2010/wordprocessingInk" xmlns:wne="http://schemas.microsoft.com/office/word/2006/wordml" xmlns:wps="http://schemas.microsoft.com/office/word/2010/wordprocessingShape" mc:Ignorable="w14 w15 w16se w16cid w16 w16cex w16sdtdh w16sdtfl w16du wp14">
+  <w:comment w:id="0" w:author="Wallace, Madeleine - (maddiewallace)" w:date="2025-04-24T12:41:00Z" w:initials="MW">
+    <w:p>
+      <w:r>
+        <w:rPr>
+          <w:rStyle w:val="CommentReference"/>
+        </w:rPr>
+        <w:annotationRef/>
+      </w:r>
+      <w:r>
+        <w:rPr>
+          <w:color w:val="000000"/>
+          <w:sz w:val="20"/>
+          <w:szCs w:val="20"/>
+        </w:rPr>
+        <w:t>This is from Ian’s manuscript— should we include the same?</w:t>
+      </w:r>
+    </w:p>
+  </w:comment>
+  <w:comment w:id="1" w:author="Wallace, Madeleine - (maddiewallace)" w:date="2025-04-24T13:07:00Z" w:initials="MW">
+    <w:p>
+      <w:r>
+        <w:rPr>
+          <w:rStyle w:val="CommentReference"/>
+        </w:rPr>
+        <w:annotationRef/>
+      </w:r>
+      <w:hyperlink r:id="rId1" w:history="1">
+        <w:r>
+          <w:rPr>
+            <w:rStyle w:val="Hyperlink"/>
+            <w:sz w:val="20"/>
+            <w:szCs w:val="20"/>
+          </w:rPr>
+          <w:t>https://link.springer.com/article/10.1023/a:1004327224729</w:t>
+        </w:r>
+      </w:hyperlink>
+    </w:p>
+  </w:comment>
+  <w:comment w:id="2" w:author="Wallace, Madeleine - (maddiewallace)" w:date="2025-04-24T13:18:00Z" w:initials="MW">
+    <w:p>
+      <w:r>
+        <w:rPr>
+          <w:rStyle w:val="CommentReference"/>
+        </w:rPr>
+        <w:annotationRef/>
+      </w:r>
+      <w:r>
+        <w:rPr>
+          <w:color w:val="1B1D1E"/>
+          <w:sz w:val="20"/>
+          <w:szCs w:val="20"/>
+        </w:rPr>
+        <w:t>Reich, P.B., Wright, I.J., Cavender-Bares, J., Craine, J.M., Oleskyn, J., Westoby, M. &amp; Walters, M.B. (2003) The evolution of plant functional variation: traits, spectra, and strategies. International Journal of Plant Science, 164(Suppl 3), S143–S164.</w:t>
+      </w:r>
+    </w:p>
+  </w:comment>
+  <w:comment w:id="3" w:author="Wallace, Madeleine - (maddiewallace)" w:date="2025-04-24T13:18:00Z" w:initials="MW">
+    <w:p>
+      <w:r>
+        <w:rPr>
+          <w:rStyle w:val="CommentReference"/>
+        </w:rPr>
+        <w:annotationRef/>
+      </w:r>
+      <w:r>
+        <w:rPr>
+          <w:color w:val="1B1D1E"/>
+          <w:sz w:val="20"/>
+          <w:szCs w:val="20"/>
+        </w:rPr>
+        <w:t>Keddy, P. &amp; Shipley, B. (1989) Competitive hierarchies in herbaceous plant communities. Oikos, 54, 234–241.</w:t>
+      </w:r>
+    </w:p>
+  </w:comment>
+  <w:comment w:id="4" w:author="Wallace, Madeleine - (maddiewallace)" w:date="2025-04-24T13:17:00Z" w:initials="MW">
+    <w:p>
+      <w:r>
+        <w:rPr>
+          <w:rStyle w:val="CommentReference"/>
+        </w:rPr>
+        <w:annotationRef/>
+      </w:r>
+      <w:hyperlink r:id="rId2" w:history="1">
+        <w:r>
+          <w:rPr>
+            <w:rStyle w:val="Hyperlink"/>
+            <w:sz w:val="20"/>
+            <w:szCs w:val="20"/>
+          </w:rPr>
+          <w:t>https://royalsocietypublishing.org/doi/epdf/10.1098/rstb.1996.0114?src=getftr&amp;utm_source=wiley&amp;getft_integrator=wiley</w:t>
+        </w:r>
+      </w:hyperlink>
+    </w:p>
+  </w:comment>
+  <w:comment w:id="5" w:author="Wallace, Madeleine - (maddiewallace)" w:date="2025-04-24T13:19:00Z" w:initials="MW">
+    <w:p>
+      <w:r>
+        <w:rPr>
+          <w:rStyle w:val="CommentReference"/>
+        </w:rPr>
+        <w:annotationRef/>
+      </w:r>
+      <w:hyperlink r:id="rId3" w:history="1">
+        <w:r>
+          <w:rPr>
+            <w:rStyle w:val="Hyperlink"/>
+            <w:sz w:val="20"/>
+            <w:szCs w:val="20"/>
+          </w:rPr>
+          <w:t>https://nph.onlinelibrary.wiley.com/doi/full/10.1111/nph.12001</w:t>
+        </w:r>
+      </w:hyperlink>
+    </w:p>
+  </w:comment>
+  <w:comment w:id="6" w:author="Wallace, Madeleine - (maddiewallace)" w:date="2025-04-24T13:21:00Z" w:initials="MW">
+    <w:p>
+      <w:r>
+        <w:rPr>
+          <w:rStyle w:val="CommentReference"/>
+        </w:rPr>
+        <w:annotationRef/>
+      </w:r>
+      <w:hyperlink r:id="rId4" w:history="1">
+        <w:r>
+          <w:rPr>
+            <w:rStyle w:val="Hyperlink"/>
+            <w:sz w:val="20"/>
+            <w:szCs w:val="20"/>
+          </w:rPr>
+          <w:t>https://nph.onlinelibrary.wiley.com/doi/10.1111/j.1469-8137.2011.03952.x</w:t>
+        </w:r>
+      </w:hyperlink>
+    </w:p>
+  </w:comment>
+  <w:comment w:id="7" w:author="Wallace, Madeleine - (maddiewallace)" w:date="2025-04-24T13:28:00Z" w:initials="MW">
+    <w:p>
+      <w:r>
+        <w:rPr>
+          <w:rStyle w:val="CommentReference"/>
+        </w:rPr>
+        <w:annotationRef/>
+      </w:r>
+      <w:r>
+        <w:rPr>
+          <w:color w:val="1F1F1F"/>
+          <w:sz w:val="20"/>
+          <w:szCs w:val="20"/>
+          <w:highlight w:val="white"/>
+        </w:rPr>
+        <w:t xml:space="preserve">R Core Team (2022). R: A language and environment for statistical computing. R Foundation for Statistical Computing, Vienna, Austria. URL </w:t>
+      </w:r>
+      <w:hyperlink r:id="rId5" w:history="1">
+        <w:r>
+          <w:rPr>
+            <w:rStyle w:val="Hyperlink"/>
+            <w:sz w:val="20"/>
+            <w:szCs w:val="20"/>
+            <w:highlight w:val="white"/>
+          </w:rPr>
+          <w:t>https://www.R-project.org/</w:t>
+        </w:r>
+      </w:hyperlink>
+      <w:r>
+        <w:rPr>
+          <w:color w:val="1F1F1F"/>
+          <w:sz w:val="20"/>
+          <w:szCs w:val="20"/>
+          <w:highlight w:val="white"/>
+        </w:rPr>
+        <w:t>.</w:t>
+      </w:r>
+    </w:p>
+  </w:comment>
+  <w:comment w:id="8" w:author="Wallace, Madeleine - (maddiewallace)" w:date="2025-04-24T12:41:00Z" w:initials="MW">
+    <w:p>
+      <w:r>
+        <w:rPr>
+          <w:rStyle w:val="CommentReference"/>
+        </w:rPr>
+        <w:annotationRef/>
+      </w:r>
+      <w:r>
+        <w:rPr>
+          <w:color w:val="000000"/>
+          <w:sz w:val="20"/>
+          <w:szCs w:val="20"/>
+        </w:rPr>
+        <w:t>This is from Ian’s manuscript— should we include the same?</w:t>
+      </w:r>
+    </w:p>
+  </w:comment>
+</w:comments>
+</file>
+
+<file path=word/commentsExtended.xml><?xml version="1.0" encoding="utf-8"?>
+<w15:commentsEx xmlns:wpc="http://schemas.microsoft.com/office/word/2010/wordprocessingCanvas" xmlns:cx="http://schemas.microsoft.com/office/drawing/2014/chartex" xmlns:cx1="http://schemas.microsoft.com/office/drawing/2015/9/8/chartex" xmlns:cx2="http://schemas.microsoft.com/office/drawing/2015/10/21/chartex" xmlns:cx3="http://schemas.microsoft.com/office/drawing/2016/5/9/chartex" xmlns:cx4="http://schemas.microsoft.com/office/drawing/2016/5/10/chartex" xmlns:cx5="http://schemas.microsoft.com/office/drawing/2016/5/11/chartex" xmlns:cx6="http://schemas.microsoft.com/office/drawing/2016/5/12/chartex" xmlns:cx7="http://schemas.microsoft.com/office/drawing/2016/5/13/chartex" xmlns:cx8="http://schemas.microsoft.com/office/drawing/2016/5/14/chartex" xmlns:mc="http://schemas.openxmlformats.org/markup-compatibility/2006" xmlns:aink="http://schemas.microsoft.com/office/drawing/2016/ink" xmlns:am3d="http://schemas.microsoft.com/office/drawing/2017/model3d" xmlns:o="urn:schemas-microsoft-com:office:office" xmlns:oel="http://schemas.microsoft.com/office/2019/extlst" xmlns:r="http://schemas.openxmlformats.org/officeDocument/2006/relationships" xmlns:m="http://schemas.openxmlformats.org/officeDocument/2006/math" xmlns:v="urn:schemas-microsoft-com:vml" xmlns:wp14="http://schemas.microsoft.com/office/word/2010/wordprocessingDrawing" xmlns:wp="http://schemas.openxmlformats.org/drawingml/2006/wordprocessingDrawing" xmlns:w10="urn:schemas-microsoft-com:office:word" xmlns:w="http://schemas.openxmlformats.org/wordprocessingml/2006/main" xmlns:w14="http://schemas.microsoft.com/office/word/2010/wordml" xmlns:w15="http://schemas.microsoft.com/office/word/2012/wordml" xmlns:w16cex="http://schemas.microsoft.com/office/word/2018/wordml/cex" xmlns:w16cid="http://schemas.microsoft.com/office/word/2016/wordml/cid" xmlns:w16="http://schemas.microsoft.com/office/word/2018/wordml" xmlns:w16du="http://schemas.microsoft.com/office/word/2023/wordml/word16du" xmlns:w16sdtdh="http://schemas.microsoft.com/office/word/2020/wordml/sdtdatahash" xmlns:w16sdtfl="http://schemas.microsoft.com/office/word/2024/wordml/sdtformatlock" xmlns:w16se="http://schemas.microsoft.com/office/word/2015/wordml/symex" xmlns:wpg="http://schemas.microsoft.com/office/word/2010/wordprocessingGroup" xmlns:wpi="http://schemas.microsoft.com/office/word/2010/wordprocessingInk" xmlns:wne="http://schemas.microsoft.com/office/word/2006/wordml" xmlns:wps="http://schemas.microsoft.com/office/word/2010/wordprocessingShape" mc:Ignorable="w14 w15 w16se w16cid w16 w16cex w16sdtdh w16sdtfl w16du wp14">
+  <w15:commentEx w15:paraId="446C6276" w15:done="0"/>
+  <w15:commentEx w15:paraId="6A81AA48" w15:done="0"/>
+  <w15:commentEx w15:paraId="3601D2DE" w15:done="0"/>
+  <w15:commentEx w15:paraId="47E7C7F0" w15:done="0"/>
+  <w15:commentEx w15:paraId="08BA3262" w15:done="0"/>
+  <w15:commentEx w15:paraId="637A12B9" w15:done="0"/>
+  <w15:commentEx w15:paraId="43C72830" w15:done="0"/>
+  <w15:commentEx w15:paraId="0233FF42" w15:done="0"/>
+  <w15:commentEx w15:paraId="65D69B86" w15:done="0"/>
+</w15:commentsEx>
+</file>
+
+<file path=word/commentsExtensible.xml><?xml version="1.0" encoding="utf-8"?>
+<w16cex:commentsExtensible xmlns:wpc="http://schemas.microsoft.com/office/word/2010/wordprocessingCanvas" xmlns:cx="http://schemas.microsoft.com/office/drawing/2014/chartex" xmlns:cx1="http://schemas.microsoft.com/office/drawing/2015/9/8/chartex" xmlns:cx2="http://schemas.microsoft.com/office/drawing/2015/10/21/chartex" xmlns:cx3="http://schemas.microsoft.com/office/drawing/2016/5/9/chartex" xmlns:cx4="http://schemas.microsoft.com/office/drawing/2016/5/10/chartex" xmlns:cx5="http://schemas.microsoft.com/office/drawing/2016/5/11/chartex" xmlns:cx6="http://schemas.microsoft.com/office/drawing/2016/5/12/chartex" xmlns:cx7="http://schemas.microsoft.com/office/drawing/2016/5/13/chartex" xmlns:cx8="http://schemas.microsoft.com/office/drawing/2016/5/14/chartex" xmlns:cr="http://schemas.microsoft.com/office/comments/2020/reactions" xmlns:mc="http://schemas.openxmlformats.org/markup-compatibility/2006" xmlns:aink="http://schemas.microsoft.com/office/drawing/2016/ink" xmlns:am3d="http://schemas.microsoft.com/office/drawing/2017/model3d" xmlns:o="urn:schemas-microsoft-com:office:office" xmlns:oel="http://schemas.microsoft.com/office/2019/extlst" xmlns:r="http://schemas.openxmlformats.org/officeDocument/2006/relationships" xmlns:m="http://schemas.openxmlformats.org/officeDocument/2006/math" xmlns:v="urn:schemas-microsoft-com:vml" xmlns:wp14="http://schemas.microsoft.com/office/word/2010/wordprocessingDrawing" xmlns:wp="http://schemas.openxmlformats.org/drawingml/2006/wordprocessingDrawing" xmlns:w10="urn:schemas-microsoft-com:office:word" xmlns:w="http://schemas.openxmlformats.org/wordprocessingml/2006/main" xmlns:w14="http://schemas.microsoft.com/office/word/2010/wordml" xmlns:w15="http://schemas.microsoft.com/office/word/2012/wordml" xmlns:w16cex="http://schemas.microsoft.com/office/word/2018/wordml/cex" xmlns:w16cid="http://schemas.microsoft.com/office/word/2016/wordml/cid" xmlns:w16="http://schemas.microsoft.com/office/word/2018/wordml" xmlns:w16du="http://schemas.microsoft.com/office/word/2023/wordml/word16du" xmlns:w16sdtdh="http://schemas.microsoft.com/office/word/2020/wordml/sdtdatahash" xmlns:w16sdtfl="http://schemas.microsoft.com/office/word/2024/wordml/sdtformatlock" xmlns:w16se="http://schemas.microsoft.com/office/word/2015/wordml/symex" xmlns:wpg="http://schemas.microsoft.com/office/word/2010/wordprocessingGroup" xmlns:wpi="http://schemas.microsoft.com/office/word/2010/wordprocessingInk" xmlns:wne="http://schemas.microsoft.com/office/word/2006/wordml" xmlns:wps="http://schemas.microsoft.com/office/word/2010/wordprocessingShape" mc:Ignorable="w14 w15 w16se w16cid w16 w16cex w16sdtdh w16sdtfl cr w16du wp14">
+  <w16cex:commentExtensible w16cex:durableId="1AE87334" w16cex:dateUtc="2025-04-24T19:41:00Z"/>
+  <w16cex:commentExtensible w16cex:durableId="43706B78" w16cex:dateUtc="2025-04-24T20:07:00Z"/>
+  <w16cex:commentExtensible w16cex:durableId="6545B3F6" w16cex:dateUtc="2025-04-24T20:18:00Z"/>
+  <w16cex:commentExtensible w16cex:durableId="7E1CE3A7" w16cex:dateUtc="2025-04-24T20:18:00Z"/>
+  <w16cex:commentExtensible w16cex:durableId="5D4B5FA7" w16cex:dateUtc="2025-04-24T20:17:00Z"/>
+  <w16cex:commentExtensible w16cex:durableId="70366D35" w16cex:dateUtc="2025-04-24T20:19:00Z"/>
+  <w16cex:commentExtensible w16cex:durableId="4957E9A4" w16cex:dateUtc="2025-04-24T20:21:00Z"/>
+  <w16cex:commentExtensible w16cex:durableId="0C7AF928" w16cex:dateUtc="2025-04-24T20:28:00Z"/>
+  <w16cex:commentExtensible w16cex:durableId="2DA7E245" w16cex:dateUtc="2025-04-24T19:41:00Z"/>
+</w16cex:commentsExtensible>
+</file>
+
+<file path=word/commentsIds.xml><?xml version="1.0" encoding="utf-8"?>
+<w16cid:commentsIds xmlns:wpc="http://schemas.microsoft.com/office/word/2010/wordprocessingCanvas" xmlns:cx="http://schemas.microsoft.com/office/drawing/2014/chartex" xmlns:cx1="http://schemas.microsoft.com/office/drawing/2015/9/8/chartex" xmlns:cx2="http://schemas.microsoft.com/office/drawing/2015/10/21/chartex" xmlns:cx3="http://schemas.microsoft.com/office/drawing/2016/5/9/chartex" xmlns:cx4="http://schemas.microsoft.com/office/drawing/2016/5/10/chartex" xmlns:cx5="http://schemas.microsoft.com/office/drawing/2016/5/11/chartex" xmlns:cx6="http://schemas.microsoft.com/office/drawing/2016/5/12/chartex" xmlns:cx7="http://schemas.microsoft.com/office/drawing/2016/5/13/chartex" xmlns:cx8="http://schemas.microsoft.com/office/drawing/2016/5/14/chartex" xmlns:mc="http://schemas.openxmlformats.org/markup-compatibility/2006" xmlns:aink="http://schemas.microsoft.com/office/drawing/2016/ink" xmlns:am3d="http://schemas.microsoft.com/office/drawing/2017/model3d" xmlns:o="urn:schemas-microsoft-com:office:office" xmlns:oel="http://schemas.microsoft.com/office/2019/extlst" xmlns:r="http://schemas.openxmlformats.org/officeDocument/2006/relationships" xmlns:m="http://schemas.openxmlformats.org/officeDocument/2006/math" xmlns:v="urn:schemas-microsoft-com:vml" xmlns:wp14="http://schemas.microsoft.com/office/word/2010/wordprocessingDrawing" xmlns:wp="http://schemas.openxmlformats.org/drawingml/2006/wordprocessingDrawing" xmlns:w10="urn:schemas-microsoft-com:office:word" xmlns:w="http://schemas.openxmlformats.org/wordprocessingml/2006/main" xmlns:w14="http://schemas.microsoft.com/office/word/2010/wordml" xmlns:w15="http://schemas.microsoft.com/office/word/2012/wordml" xmlns:w16cex="http://schemas.microsoft.com/office/word/2018/wordml/cex" xmlns:w16cid="http://schemas.microsoft.com/office/word/2016/wordml/cid" xmlns:w16="http://schemas.microsoft.com/office/word/2018/wordml" xmlns:w16du="http://schemas.microsoft.com/office/word/2023/wordml/word16du" xmlns:w16sdtdh="http://schemas.microsoft.com/office/word/2020/wordml/sdtdatahash" xmlns:w16sdtfl="http://schemas.microsoft.com/office/word/2024/wordml/sdtformatlock" xmlns:w16se="http://schemas.microsoft.com/office/word/2015/wordml/symex" xmlns:wpg="http://schemas.microsoft.com/office/word/2010/wordprocessingGroup" xmlns:wpi="http://schemas.microsoft.com/office/word/2010/wordprocessingInk" xmlns:wne="http://schemas.microsoft.com/office/word/2006/wordml" xmlns:wps="http://schemas.microsoft.com/office/word/2010/wordprocessingShape" mc:Ignorable="w14 w15 w16se w16cid w16 w16cex w16sdtdh w16sdtfl w16du wp14">
+  <w16cid:commentId w16cid:paraId="446C6276" w16cid:durableId="1AE87334"/>
+  <w16cid:commentId w16cid:paraId="6A81AA48" w16cid:durableId="43706B78"/>
+  <w16cid:commentId w16cid:paraId="3601D2DE" w16cid:durableId="6545B3F6"/>
+  <w16cid:commentId w16cid:paraId="47E7C7F0" w16cid:durableId="7E1CE3A7"/>
+  <w16cid:commentId w16cid:paraId="08BA3262" w16cid:durableId="5D4B5FA7"/>
+  <w16cid:commentId w16cid:paraId="637A12B9" w16cid:durableId="70366D35"/>
+  <w16cid:commentId w16cid:paraId="43C72830" w16cid:durableId="4957E9A4"/>
+  <w16cid:commentId w16cid:paraId="0233FF42" w16cid:durableId="0C7AF928"/>
+  <w16cid:commentId w16cid:paraId="65D69B86" w16cid:durableId="2DA7E245"/>
+</w16cid:commentsIds>
+</file>
+
+<file path=word/people.xml><?xml version="1.0" encoding="utf-8"?>
+<w15:people xmlns:wpc="http://schemas.microsoft.com/office/word/2010/wordprocessingCanvas" xmlns:cx="http://schemas.microsoft.com/office/drawing/2014/chartex" xmlns:cx1="http://schemas.microsoft.com/office/drawing/2015/9/8/chartex" xmlns:cx2="http://schemas.microsoft.com/office/drawing/2015/10/21/chartex" xmlns:cx3="http://schemas.microsoft.com/office/drawing/2016/5/9/chartex" xmlns:cx4="http://schemas.microsoft.com/office/drawing/2016/5/10/chartex" xmlns:cx5="http://schemas.microsoft.com/office/drawing/2016/5/11/chartex" xmlns:cx6="http://schemas.microsoft.com/office/drawing/2016/5/12/chartex" xmlns:cx7="http://schemas.microsoft.com/office/drawing/2016/5/13/chartex" xmlns:cx8="http://schemas.microsoft.com/office/drawing/2016/5/14/chartex" xmlns:mc="http://schemas.openxmlformats.org/markup-compatibility/2006" xmlns:aink="http://schemas.microsoft.com/office/drawing/2016/ink" xmlns:am3d="http://schemas.microsoft.com/office/drawing/2017/model3d" xmlns:o="urn:schemas-microsoft-com:office:office" xmlns:oel="http://schemas.microsoft.com/office/2019/extlst" xmlns:r="http://schemas.openxmlformats.org/officeDocument/2006/relationships" xmlns:m="http://schemas.openxmlformats.org/officeDocument/2006/math" xmlns:v="urn:schemas-microsoft-com:vml" xmlns:wp14="http://schemas.microsoft.com/office/word/2010/wordprocessingDrawing" xmlns:wp="http://schemas.openxmlformats.org/drawingml/2006/wordprocessingDrawing" xmlns:w10="urn:schemas-microsoft-com:office:word" xmlns:w="http://schemas.openxmlformats.org/wordprocessingml/2006/main" xmlns:w14="http://schemas.microsoft.com/office/word/2010/wordml" xmlns:w15="http://schemas.microsoft.com/office/word/2012/wordml" xmlns:w16cex="http://schemas.microsoft.com/office/word/2018/wordml/cex" xmlns:w16cid="http://schemas.microsoft.com/office/word/2016/wordml/cid" xmlns:w16="http://schemas.microsoft.com/office/word/2018/wordml" xmlns:w16du="http://schemas.microsoft.com/office/word/2023/wordml/word16du" xmlns:w16sdtdh="http://schemas.microsoft.com/office/word/2020/wordml/sdtdatahash" xmlns:w16sdtfl="http://schemas.microsoft.com/office/word/2024/wordml/sdtformatlock" xmlns:w16se="http://schemas.microsoft.com/office/word/2015/wordml/symex" xmlns:wpg="http://schemas.microsoft.com/office/word/2010/wordprocessingGroup" xmlns:wpi="http://schemas.microsoft.com/office/word/2010/wordprocessingInk" xmlns:wne="http://schemas.microsoft.com/office/word/2006/wordml" xmlns:wps="http://schemas.microsoft.com/office/word/2010/wordprocessingShape" mc:Ignorable="w14 w15 w16se w16cid w16 w16cex w16sdtdh w16sdtfl w16du wp14">
+  <w15:person w15:author="Wallace, Madeleine - (maddiewallace)">
+    <w15:presenceInfo w15:providerId="AD" w15:userId="S::maddiewallace@arizona.edu::b5292899-9658-457b-aace-1c5192f6b315"/>
+  </w15:person>
+</w15:people>
 </file>
 
 <file path=word/styles.xml><?xml version="1.0" encoding="utf-8"?>
@@ -2002,6 +3349,74 @@
       <w:shd w:val="clear" w:color="auto" w:fill="E1DFDD"/>
     </w:rPr>
   </w:style>
+  <w:style w:type="character" w:styleId="CommentReference">
+    <w:name w:val="annotation reference"/>
+    <w:basedOn w:val="DefaultParagraphFont"/>
+    <w:uiPriority w:val="99"/>
+    <w:semiHidden/>
+    <w:unhideWhenUsed/>
+    <w:rsid w:val="000857BF"/>
+    <w:rPr>
+      <w:sz w:val="16"/>
+      <w:szCs w:val="16"/>
+    </w:rPr>
+  </w:style>
+  <w:style w:type="paragraph" w:styleId="CommentText">
+    <w:name w:val="annotation text"/>
+    <w:basedOn w:val="Normal"/>
+    <w:link w:val="CommentTextChar"/>
+    <w:uiPriority w:val="99"/>
+    <w:semiHidden/>
+    <w:unhideWhenUsed/>
+    <w:rsid w:val="000857BF"/>
+    <w:pPr>
+      <w:spacing w:line="240" w:lineRule="auto"/>
+    </w:pPr>
+    <w:rPr>
+      <w:sz w:val="20"/>
+      <w:szCs w:val="20"/>
+    </w:rPr>
+  </w:style>
+  <w:style w:type="character" w:customStyle="1" w:styleId="CommentTextChar">
+    <w:name w:val="Comment Text Char"/>
+    <w:basedOn w:val="DefaultParagraphFont"/>
+    <w:link w:val="CommentText"/>
+    <w:uiPriority w:val="99"/>
+    <w:semiHidden/>
+    <w:rsid w:val="000857BF"/>
+    <w:rPr>
+      <w:sz w:val="20"/>
+      <w:szCs w:val="20"/>
+    </w:rPr>
+  </w:style>
+  <w:style w:type="paragraph" w:styleId="CommentSubject">
+    <w:name w:val="annotation subject"/>
+    <w:basedOn w:val="CommentText"/>
+    <w:next w:val="CommentText"/>
+    <w:link w:val="CommentSubjectChar"/>
+    <w:uiPriority w:val="99"/>
+    <w:semiHidden/>
+    <w:unhideWhenUsed/>
+    <w:rsid w:val="000857BF"/>
+    <w:rPr>
+      <w:b/>
+      <w:bCs/>
+    </w:rPr>
+  </w:style>
+  <w:style w:type="character" w:customStyle="1" w:styleId="CommentSubjectChar">
+    <w:name w:val="Comment Subject Char"/>
+    <w:basedOn w:val="CommentTextChar"/>
+    <w:link w:val="CommentSubject"/>
+    <w:uiPriority w:val="99"/>
+    <w:semiHidden/>
+    <w:rsid w:val="000857BF"/>
+    <w:rPr>
+      <w:b/>
+      <w:bCs/>
+      <w:sz w:val="20"/>
+      <w:szCs w:val="20"/>
+    </w:rPr>
+  </w:style>
 </w:styles>
 </file>
 

</xml_diff>